<commit_message>
Added fixes to word documents required for parsing.
</commit_message>
<xml_diff>
--- a/word_dispositions/DISPOSITION-2019-09-26.docx
+++ b/word_dispositions/DISPOSITION-2019-09-26.docx
@@ -1,6 +1,6 @@
 
 <file path=word/document.xml><?xml version="1.0" encoding="utf-8"?>
-<w:document xmlns:wpc="http://schemas.microsoft.com/office/word/2010/wordprocessingCanvas" xmlns:mc="http://schemas.openxmlformats.org/markup-compatibility/2006" xmlns:o="urn:schemas-microsoft-com:office:office" xmlns:r="http://schemas.openxmlformats.org/officeDocument/2006/relationships" xmlns:m="http://schemas.openxmlformats.org/officeDocument/2006/math" xmlns:v="urn:schemas-microsoft-com:vml" xmlns:wp14="http://schemas.microsoft.com/office/word/2010/wordprocessingDrawing" xmlns:wp="http://schemas.openxmlformats.org/drawingml/2006/wordprocessingDrawing" xmlns:w10="urn:schemas-microsoft-com:office:word" xmlns:w="http://schemas.openxmlformats.org/wordprocessingml/2006/main" xmlns:w14="http://schemas.microsoft.com/office/word/2010/wordml" xmlns:wpg="http://schemas.microsoft.com/office/word/2010/wordprocessingGroup" xmlns:wpi="http://schemas.microsoft.com/office/word/2010/wordprocessingInk" xmlns:wne="http://schemas.microsoft.com/office/word/2006/wordml" xmlns:wps="http://schemas.microsoft.com/office/word/2010/wordprocessingShape" mc:Ignorable="w14 wp14">
+<w:document xmlns:wpc="http://schemas.microsoft.com/office/word/2010/wordprocessingCanvas" xmlns:cx="http://schemas.microsoft.com/office/drawing/2014/chartex" xmlns:cx1="http://schemas.microsoft.com/office/drawing/2015/9/8/chartex" xmlns:cx2="http://schemas.microsoft.com/office/drawing/2015/10/21/chartex" xmlns:cx3="http://schemas.microsoft.com/office/drawing/2016/5/9/chartex" xmlns:cx4="http://schemas.microsoft.com/office/drawing/2016/5/10/chartex" xmlns:cx5="http://schemas.microsoft.com/office/drawing/2016/5/11/chartex" xmlns:cx6="http://schemas.microsoft.com/office/drawing/2016/5/12/chartex" xmlns:cx7="http://schemas.microsoft.com/office/drawing/2016/5/13/chartex" xmlns:cx8="http://schemas.microsoft.com/office/drawing/2016/5/14/chartex" xmlns:mc="http://schemas.openxmlformats.org/markup-compatibility/2006" xmlns:aink="http://schemas.microsoft.com/office/drawing/2016/ink" xmlns:am3d="http://schemas.microsoft.com/office/drawing/2017/model3d" xmlns:o="urn:schemas-microsoft-com:office:office" xmlns:r="http://schemas.openxmlformats.org/officeDocument/2006/relationships" xmlns:m="http://schemas.openxmlformats.org/officeDocument/2006/math" xmlns:v="urn:schemas-microsoft-com:vml" xmlns:wp14="http://schemas.microsoft.com/office/word/2010/wordprocessingDrawing" xmlns:wp="http://schemas.openxmlformats.org/drawingml/2006/wordprocessingDrawing" xmlns:w10="urn:schemas-microsoft-com:office:word" xmlns:w="http://schemas.openxmlformats.org/wordprocessingml/2006/main" xmlns:w14="http://schemas.microsoft.com/office/word/2010/wordml" xmlns:w15="http://schemas.microsoft.com/office/word/2012/wordml" xmlns:w16cid="http://schemas.microsoft.com/office/word/2016/wordml/cid" xmlns:w16se="http://schemas.microsoft.com/office/word/2015/wordml/symex" xmlns:wpg="http://schemas.microsoft.com/office/word/2010/wordprocessingGroup" xmlns:wpi="http://schemas.microsoft.com/office/word/2010/wordprocessingInk" xmlns:wne="http://schemas.microsoft.com/office/word/2006/wordml" xmlns:wps="http://schemas.microsoft.com/office/word/2010/wordprocessingShape" mc:Ignorable="w14 w15 w16se w16cid wp14">
   <w:body>
     <w:tbl>
       <w:tblPr>
@@ -54,7 +54,7 @@
                           </pic:cNvPicPr>
                         </pic:nvPicPr>
                         <pic:blipFill>
-                          <a:blip r:embed="rId9" cstate="print">
+                          <a:blip r:embed="rId8" cstate="print">
                             <a:extLst>
                               <a:ext uri="{28A0092B-C50C-407E-A947-70E740481C1C}">
                                 <a14:useLocalDpi xmlns:a14="http://schemas.microsoft.com/office/drawing/2010/main" val="0"/>
@@ -2138,18 +2138,15 @@
         <w:tblLook w:val="04A0" w:firstRow="1" w:lastRow="0" w:firstColumn="1" w:lastColumn="0" w:noHBand="0" w:noVBand="1"/>
       </w:tblPr>
       <w:tblGrid>
-        <w:gridCol w:w="342"/>
-        <w:gridCol w:w="74"/>
-        <w:gridCol w:w="8120"/>
-        <w:gridCol w:w="91"/>
-        <w:gridCol w:w="2060"/>
-        <w:gridCol w:w="74"/>
+        <w:gridCol w:w="416"/>
+        <w:gridCol w:w="8211"/>
+        <w:gridCol w:w="2134"/>
       </w:tblGrid>
       <w:tr>
         <w:tc>
           <w:tcPr>
             <w:tcW w:w="10761" w:type="dxa"/>
-            <w:gridSpan w:val="6"/>
+            <w:gridSpan w:val="3"/>
             <w:shd w:val="pct12" w:color="auto" w:fill="auto"/>
           </w:tcPr>
           <w:p>
@@ -2191,7 +2188,6 @@
         <w:tc>
           <w:tcPr>
             <w:tcW w:w="416" w:type="dxa"/>
-            <w:gridSpan w:val="2"/>
           </w:tcPr>
           <w:p>
             <w:pPr>
@@ -2213,7 +2209,6 @@
         <w:tc>
           <w:tcPr>
             <w:tcW w:w="8211" w:type="dxa"/>
-            <w:gridSpan w:val="2"/>
           </w:tcPr>
           <w:p>
             <w:pPr>
@@ -2237,7 +2232,6 @@
         <w:tc>
           <w:tcPr>
             <w:tcW w:w="2134" w:type="dxa"/>
-            <w:gridSpan w:val="2"/>
           </w:tcPr>
           <w:p>
             <w:pPr>
@@ -2276,7 +2270,6 @@
         <w:tc>
           <w:tcPr>
             <w:tcW w:w="416" w:type="dxa"/>
-            <w:gridSpan w:val="2"/>
           </w:tcPr>
           <w:p>
             <w:pPr>
@@ -2298,7 +2291,6 @@
         <w:tc>
           <w:tcPr>
             <w:tcW w:w="8211" w:type="dxa"/>
-            <w:gridSpan w:val="2"/>
           </w:tcPr>
           <w:p>
             <w:pPr>
@@ -2343,7 +2335,6 @@
         <w:tc>
           <w:tcPr>
             <w:tcW w:w="2134" w:type="dxa"/>
-            <w:gridSpan w:val="2"/>
           </w:tcPr>
           <w:p>
             <w:pPr>
@@ -2367,7 +2358,6 @@
         <w:tc>
           <w:tcPr>
             <w:tcW w:w="416" w:type="dxa"/>
-            <w:gridSpan w:val="2"/>
           </w:tcPr>
           <w:p>
             <w:pPr>
@@ -2389,7 +2379,6 @@
         <w:tc>
           <w:tcPr>
             <w:tcW w:w="8211" w:type="dxa"/>
-            <w:gridSpan w:val="2"/>
           </w:tcPr>
           <w:p>
             <w:pPr>
@@ -2412,7 +2401,6 @@
         <w:tc>
           <w:tcPr>
             <w:tcW w:w="2134" w:type="dxa"/>
-            <w:gridSpan w:val="2"/>
           </w:tcPr>
           <w:p>
             <w:pPr>
@@ -2436,7 +2424,6 @@
         <w:tc>
           <w:tcPr>
             <w:tcW w:w="416" w:type="dxa"/>
-            <w:gridSpan w:val="2"/>
           </w:tcPr>
           <w:p>
             <w:pPr>
@@ -2461,7 +2448,6 @@
         <w:tc>
           <w:tcPr>
             <w:tcW w:w="8211" w:type="dxa"/>
-            <w:gridSpan w:val="2"/>
           </w:tcPr>
           <w:p>
             <w:pPr>
@@ -2488,7 +2474,6 @@
         <w:tc>
           <w:tcPr>
             <w:tcW w:w="2134" w:type="dxa"/>
-            <w:gridSpan w:val="2"/>
           </w:tcPr>
           <w:p>
             <w:pPr>
@@ -2526,7 +2511,6 @@
         <w:tc>
           <w:tcPr>
             <w:tcW w:w="416" w:type="dxa"/>
-            <w:gridSpan w:val="2"/>
           </w:tcPr>
           <w:p>
             <w:pPr>
@@ -2554,7 +2538,6 @@
         <w:tc>
           <w:tcPr>
             <w:tcW w:w="8211" w:type="dxa"/>
-            <w:gridSpan w:val="2"/>
           </w:tcPr>
           <w:p>
             <w:pPr>
@@ -2601,7 +2584,6 @@
         <w:tc>
           <w:tcPr>
             <w:tcW w:w="2134" w:type="dxa"/>
-            <w:gridSpan w:val="2"/>
           </w:tcPr>
           <w:p>
             <w:pPr>
@@ -2626,7 +2608,6 @@
         <w:tc>
           <w:tcPr>
             <w:tcW w:w="416" w:type="dxa"/>
-            <w:gridSpan w:val="2"/>
           </w:tcPr>
           <w:p>
             <w:pPr>
@@ -2658,7 +2639,6 @@
         <w:tc>
           <w:tcPr>
             <w:tcW w:w="8211" w:type="dxa"/>
-            <w:gridSpan w:val="2"/>
           </w:tcPr>
           <w:p>
             <w:pPr>
@@ -2697,7 +2677,6 @@
         <w:tc>
           <w:tcPr>
             <w:tcW w:w="2134" w:type="dxa"/>
-            <w:gridSpan w:val="2"/>
           </w:tcPr>
           <w:p>
             <w:pPr>
@@ -2722,7 +2701,6 @@
         <w:tc>
           <w:tcPr>
             <w:tcW w:w="416" w:type="dxa"/>
-            <w:gridSpan w:val="2"/>
           </w:tcPr>
           <w:p>
             <w:pPr>
@@ -2750,7 +2728,6 @@
         <w:tc>
           <w:tcPr>
             <w:tcW w:w="8211" w:type="dxa"/>
-            <w:gridSpan w:val="2"/>
           </w:tcPr>
           <w:p>
             <w:pPr>
@@ -2775,7 +2752,6 @@
         <w:tc>
           <w:tcPr>
             <w:tcW w:w="2134" w:type="dxa"/>
-            <w:gridSpan w:val="2"/>
           </w:tcPr>
           <w:p>
             <w:pPr>
@@ -2800,7 +2776,6 @@
         <w:tc>
           <w:tcPr>
             <w:tcW w:w="416" w:type="dxa"/>
-            <w:gridSpan w:val="2"/>
           </w:tcPr>
           <w:p>
             <w:pPr>
@@ -2830,7 +2805,6 @@
         <w:tc>
           <w:tcPr>
             <w:tcW w:w="8211" w:type="dxa"/>
-            <w:gridSpan w:val="2"/>
           </w:tcPr>
           <w:p>
             <w:pPr>
@@ -2899,7 +2873,6 @@
         <w:tc>
           <w:tcPr>
             <w:tcW w:w="2134" w:type="dxa"/>
-            <w:gridSpan w:val="2"/>
           </w:tcPr>
           <w:p>
             <w:pPr>
@@ -2924,7 +2897,6 @@
         <w:tc>
           <w:tcPr>
             <w:tcW w:w="416" w:type="dxa"/>
-            <w:gridSpan w:val="2"/>
           </w:tcPr>
           <w:p>
             <w:pPr>
@@ -2954,7 +2926,6 @@
         <w:tc>
           <w:tcPr>
             <w:tcW w:w="8211" w:type="dxa"/>
-            <w:gridSpan w:val="2"/>
           </w:tcPr>
           <w:p>
             <w:pPr>
@@ -2979,7 +2950,6 @@
         <w:tc>
           <w:tcPr>
             <w:tcW w:w="2134" w:type="dxa"/>
-            <w:gridSpan w:val="2"/>
           </w:tcPr>
           <w:p>
             <w:pPr>
@@ -3004,7 +2974,6 @@
         <w:tc>
           <w:tcPr>
             <w:tcW w:w="416" w:type="dxa"/>
-            <w:gridSpan w:val="2"/>
           </w:tcPr>
           <w:p>
             <w:pPr>
@@ -3037,7 +3006,6 @@
         <w:tc>
           <w:tcPr>
             <w:tcW w:w="8211" w:type="dxa"/>
-            <w:gridSpan w:val="2"/>
           </w:tcPr>
           <w:p>
             <w:pPr>
@@ -3062,7 +3030,6 @@
         <w:tc>
           <w:tcPr>
             <w:tcW w:w="2134" w:type="dxa"/>
-            <w:gridSpan w:val="2"/>
           </w:tcPr>
           <w:p>
             <w:pPr>
@@ -3087,7 +3054,6 @@
         <w:tc>
           <w:tcPr>
             <w:tcW w:w="416" w:type="dxa"/>
-            <w:gridSpan w:val="2"/>
           </w:tcPr>
           <w:p>
             <w:pPr>
@@ -3117,7 +3083,6 @@
         <w:tc>
           <w:tcPr>
             <w:tcW w:w="8211" w:type="dxa"/>
-            <w:gridSpan w:val="2"/>
           </w:tcPr>
           <w:p>
             <w:pPr>
@@ -3152,30 +3117,13 @@
                 <w:rFonts w:ascii="Times New Roman" w:hAnsi="Times New Roman"/>
                 <w:sz w:val="20"/>
               </w:rPr>
-              <w:t xml:space="preserve">“NEWPCC Upgrade: </w:t>
-            </w:r>
-            <w:proofErr w:type="spellStart"/>
-            <w:r>
-              <w:rPr>
-                <w:rFonts w:ascii="Times New Roman" w:hAnsi="Times New Roman"/>
-                <w:sz w:val="20"/>
-              </w:rPr>
-              <w:t>Biosolids</w:t>
-            </w:r>
-            <w:proofErr w:type="spellEnd"/>
-            <w:r>
-              <w:rPr>
-                <w:rFonts w:ascii="Times New Roman" w:hAnsi="Times New Roman"/>
-                <w:sz w:val="20"/>
-              </w:rPr>
-              <w:t xml:space="preserve"> Facilities”</w:t>
+              <w:t>“NEWPCC Upgrade: Biosolids Facilities”</w:t>
             </w:r>
           </w:p>
         </w:tc>
         <w:tc>
           <w:tcPr>
             <w:tcW w:w="2134" w:type="dxa"/>
-            <w:gridSpan w:val="2"/>
           </w:tcPr>
           <w:p>
             <w:pPr>
@@ -3200,7 +3148,6 @@
         <w:tc>
           <w:tcPr>
             <w:tcW w:w="416" w:type="dxa"/>
-            <w:gridSpan w:val="2"/>
           </w:tcPr>
           <w:p>
             <w:pPr>
@@ -3230,7 +3177,6 @@
         <w:tc>
           <w:tcPr>
             <w:tcW w:w="8211" w:type="dxa"/>
-            <w:gridSpan w:val="2"/>
           </w:tcPr>
           <w:p>
             <w:pPr>
@@ -3279,7 +3225,6 @@
         <w:tc>
           <w:tcPr>
             <w:tcW w:w="2134" w:type="dxa"/>
-            <w:gridSpan w:val="2"/>
           </w:tcPr>
           <w:p>
             <w:pPr>
@@ -3296,62 +3241,70 @@
                 <w:sz w:val="20"/>
               </w:rPr>
               <w:t>RECEIVED AS INFORMATION</w:t>
+            </w:r>
+          </w:p>
+        </w:tc>
+      </w:tr>
+    </w:tbl>
+    <w:p>
+      <w:bookmarkStart w:id="1" w:name="_GoBack"/>
+      <w:bookmarkEnd w:id="1"/>
+    </w:p>
+    <w:tbl>
+      <w:tblPr>
+        <w:tblStyle w:val="TableGrid"/>
+        <w:tblW w:w="0" w:type="auto"/>
+        <w:tblInd w:w="103" w:type="dxa"/>
+        <w:tblLook w:val="04A0" w:firstRow="1" w:lastRow="0" w:firstColumn="1" w:lastColumn="0" w:noHBand="0" w:noVBand="1"/>
+      </w:tblPr>
+      <w:tblGrid>
+        <w:gridCol w:w="342"/>
+        <w:gridCol w:w="8194"/>
+        <w:gridCol w:w="2151"/>
+      </w:tblGrid>
+      <w:tr>
+        <w:tc>
+          <w:tcPr>
+            <w:tcW w:w="10687" w:type="dxa"/>
+            <w:gridSpan w:val="3"/>
+            <w:shd w:val="pct12" w:color="auto" w:fill="auto"/>
+          </w:tcPr>
+          <w:p>
+            <w:pPr>
+              <w:spacing w:before="120" w:after="120"/>
+              <w:rPr>
+                <w:rFonts w:ascii="Times New Roman" w:hAnsi="Times New Roman"/>
+              </w:rPr>
+            </w:pPr>
+            <w:r>
+              <w:rPr>
+                <w:rFonts w:ascii="Times New Roman" w:hAnsi="Times New Roman"/>
+                <w:bCs/>
+                <w:sz w:val="20"/>
+                <w:lang w:val="en-CA"/>
+              </w:rPr>
+              <w:br w:type="page"/>
+            </w:r>
+            <w:r>
+              <w:rPr>
+                <w:rFonts w:ascii="Times New Roman" w:hAnsi="Times New Roman"/>
+                <w:b/>
+                <w:sz w:val="20"/>
+              </w:rPr>
+              <w:t xml:space="preserve">REPORT OF THE STANDING POLICY COMMITTEE ON INFRASTRUCTURE RENEWAL AND PUBLIC WORKS dated </w:t>
+            </w:r>
+            <w:r>
+              <w:rPr>
+                <w:rFonts w:ascii="Times New Roman" w:hAnsi="Times New Roman"/>
+                <w:b/>
+                <w:sz w:val="20"/>
+              </w:rPr>
+              <w:t>September 12, 2019</w:t>
             </w:r>
           </w:p>
         </w:tc>
       </w:tr>
       <w:tr>
-        <w:trPr>
-          <w:gridAfter w:val="1"/>
-          <w:wAfter w:w="74" w:type="dxa"/>
-        </w:trPr>
-        <w:tc>
-          <w:tcPr>
-            <w:tcW w:w="10687" w:type="dxa"/>
-            <w:gridSpan w:val="5"/>
-            <w:shd w:val="pct12" w:color="auto" w:fill="auto"/>
-          </w:tcPr>
-          <w:p>
-            <w:pPr>
-              <w:spacing w:before="120" w:after="120"/>
-              <w:rPr>
-                <w:rFonts w:ascii="Times New Roman" w:hAnsi="Times New Roman"/>
-              </w:rPr>
-            </w:pPr>
-            <w:r>
-              <w:rPr>
-                <w:rFonts w:ascii="Times New Roman" w:hAnsi="Times New Roman"/>
-                <w:bCs/>
-                <w:sz w:val="20"/>
-                <w:lang w:val="en-CA"/>
-              </w:rPr>
-              <w:lastRenderedPageBreak/>
-              <w:br w:type="page"/>
-            </w:r>
-            <w:r>
-              <w:rPr>
-                <w:rFonts w:ascii="Times New Roman" w:hAnsi="Times New Roman"/>
-                <w:b/>
-                <w:sz w:val="20"/>
-              </w:rPr>
-              <w:t xml:space="preserve">REPORT OF THE STANDING POLICY COMMITTEE ON INFRASTRUCTURE RENEWAL AND PUBLIC WORKS dated </w:t>
-            </w:r>
-            <w:r>
-              <w:rPr>
-                <w:rFonts w:ascii="Times New Roman" w:hAnsi="Times New Roman"/>
-                <w:b/>
-                <w:sz w:val="20"/>
-              </w:rPr>
-              <w:t>September 12, 2019</w:t>
-            </w:r>
-          </w:p>
-        </w:tc>
-      </w:tr>
-      <w:tr>
-        <w:trPr>
-          <w:gridAfter w:val="1"/>
-          <w:wAfter w:w="74" w:type="dxa"/>
-        </w:trPr>
         <w:tc>
           <w:tcPr>
             <w:tcW w:w="342" w:type="dxa"/>
@@ -3384,7 +3337,6 @@
         <w:tc>
           <w:tcPr>
             <w:tcW w:w="8194" w:type="dxa"/>
-            <w:gridSpan w:val="2"/>
           </w:tcPr>
           <w:p>
             <w:pPr>
@@ -3470,7 +3422,6 @@
         <w:tc>
           <w:tcPr>
             <w:tcW w:w="2151" w:type="dxa"/>
-            <w:gridSpan w:val="2"/>
           </w:tcPr>
           <w:p>
             <w:pPr>
@@ -3491,10 +3442,6 @@
         </w:tc>
       </w:tr>
       <w:tr>
-        <w:trPr>
-          <w:gridAfter w:val="1"/>
-          <w:wAfter w:w="74" w:type="dxa"/>
-        </w:trPr>
         <w:tc>
           <w:tcPr>
             <w:tcW w:w="342" w:type="dxa"/>
@@ -3527,7 +3474,6 @@
         <w:tc>
           <w:tcPr>
             <w:tcW w:w="8194" w:type="dxa"/>
-            <w:gridSpan w:val="2"/>
           </w:tcPr>
           <w:p>
             <w:pPr>
@@ -3557,7 +3503,6 @@
         <w:tc>
           <w:tcPr>
             <w:tcW w:w="2151" w:type="dxa"/>
-            <w:gridSpan w:val="2"/>
           </w:tcPr>
           <w:p>
             <w:pPr>
@@ -4705,8 +4650,8 @@
                 <w:sz w:val="20"/>
               </w:rPr>
             </w:pPr>
-            <w:bookmarkStart w:id="1" w:name="Motions"/>
-            <w:bookmarkEnd w:id="1"/>
+            <w:bookmarkStart w:id="2" w:name="Motions"/>
+            <w:bookmarkEnd w:id="2"/>
             <w:r>
               <w:rPr>
                 <w:rFonts w:ascii="Times New Roman" w:hAnsi="Times New Roman"/>
@@ -4958,21 +4903,12 @@
                 <w:sz w:val="20"/>
               </w:rPr>
             </w:pPr>
-            <w:proofErr w:type="gramStart"/>
-            <w:r>
-              <w:rPr>
-                <w:rFonts w:ascii="Times New Roman" w:hAnsi="Times New Roman"/>
-                <w:sz w:val="20"/>
-              </w:rPr>
-              <w:t>and</w:t>
-            </w:r>
-            <w:proofErr w:type="gramEnd"/>
-            <w:r>
-              <w:rPr>
-                <w:rFonts w:ascii="Times New Roman" w:hAnsi="Times New Roman"/>
-                <w:sz w:val="20"/>
-              </w:rPr>
-              <w:t xml:space="preserve"> the remaining recommendation be renumbered accordingly.</w:t>
+            <w:r>
+              <w:rPr>
+                <w:rFonts w:ascii="Times New Roman" w:hAnsi="Times New Roman"/>
+                <w:sz w:val="20"/>
+              </w:rPr>
+              <w:t>and the remaining recommendation be renumbered accordingly.</w:t>
             </w:r>
           </w:p>
         </w:tc>
@@ -5192,27 +5128,7 @@
                 <w:snapToGrid w:val="0"/>
                 <w:sz w:val="20"/>
               </w:rPr>
-              <w:t xml:space="preserve">That all costs associated with the project </w:t>
-            </w:r>
-            <w:proofErr w:type="gramStart"/>
-            <w:r>
-              <w:rPr>
-                <w:rFonts w:ascii="Times New Roman" w:hAnsi="Times New Roman"/>
-                <w:bCs/>
-                <w:snapToGrid w:val="0"/>
-                <w:sz w:val="20"/>
-              </w:rPr>
-              <w:t>be found</w:t>
-            </w:r>
-            <w:proofErr w:type="gramEnd"/>
-            <w:r>
-              <w:rPr>
-                <w:rFonts w:ascii="Times New Roman" w:hAnsi="Times New Roman"/>
-                <w:bCs/>
-                <w:snapToGrid w:val="0"/>
-                <w:sz w:val="20"/>
-              </w:rPr>
-              <w:t xml:space="preserve"> within existing resources.</w:t>
+              <w:t>That all costs associated with the project be found within existing resources.</w:t>
             </w:r>
           </w:p>
         </w:tc>
@@ -5472,25 +5388,35 @@
                 <w:bCs/>
                 <w:sz w:val="20"/>
               </w:rPr>
-              <w:t xml:space="preserve">1. That the Winnipeg Public Service </w:t>
-            </w:r>
-            <w:proofErr w:type="gramStart"/>
-            <w:r>
+              <w:t xml:space="preserve">1. That the Winnipeg Public Service be directed to immediately test Chemically Enhanced Primary Treatment process identified by the International Institute for Sustainable Development and provide results to Council. </w:t>
+            </w:r>
+          </w:p>
+          <w:p>
+            <w:pPr>
+              <w:ind w:left="193" w:hanging="193"/>
               <w:rPr>
                 <w:rFonts w:ascii="Times New Roman" w:hAnsi="Times New Roman"/>
                 <w:bCs/>
                 <w:sz w:val="20"/>
               </w:rPr>
-              <w:t>be directed</w:t>
-            </w:r>
-            <w:proofErr w:type="gramEnd"/>
-            <w:r>
+            </w:pPr>
+          </w:p>
+          <w:p>
+            <w:pPr>
+              <w:ind w:left="193" w:hanging="193"/>
               <w:rPr>
                 <w:rFonts w:ascii="Times New Roman" w:hAnsi="Times New Roman"/>
                 <w:bCs/>
                 <w:sz w:val="20"/>
               </w:rPr>
-              <w:t xml:space="preserve"> to immediately test Chemically Enhanced Primary Treatment process identified by the International Institute for Sustainable Development and provide results to Council. </w:t>
+            </w:pPr>
+            <w:r>
+              <w:rPr>
+                <w:rFonts w:ascii="Times New Roman" w:hAnsi="Times New Roman"/>
+                <w:bCs/>
+                <w:sz w:val="20"/>
+              </w:rPr>
+              <w:t>2. That if this process if proven to reduce the current phosphorus levels, the Winnipeg Public Service be directed to implement the Chemically Enhanced Primary Treatment process as an interim phosphorus reduction solution at North End Sewage Treatment Plant within six to eight months, until the permanent upgrades come online;</w:t>
             </w:r>
           </w:p>
           <w:p>
@@ -5518,53 +5444,7 @@
                 <w:bCs/>
                 <w:sz w:val="20"/>
               </w:rPr>
-              <w:t>2. That if this process if proven to reduce the current phosphorus levels, the Winnipeg Public Service be directed to implement the Chemically Enhanced Primary Treatment process as an interim phosphorus reduction solution at North End Sewage Treatment Plant within six to eight months, until the permanent upgrades come online;</w:t>
-            </w:r>
-          </w:p>
-          <w:p>
-            <w:pPr>
-              <w:ind w:left="193" w:hanging="193"/>
-              <w:rPr>
-                <w:rFonts w:ascii="Times New Roman" w:hAnsi="Times New Roman"/>
-                <w:bCs/>
-                <w:sz w:val="20"/>
-              </w:rPr>
-            </w:pPr>
-          </w:p>
-          <w:p>
-            <w:pPr>
-              <w:ind w:left="193" w:hanging="193"/>
-              <w:rPr>
-                <w:rFonts w:ascii="Times New Roman" w:hAnsi="Times New Roman"/>
-                <w:bCs/>
-                <w:sz w:val="20"/>
-              </w:rPr>
-            </w:pPr>
-            <w:r>
-              <w:rPr>
-                <w:rFonts w:ascii="Times New Roman" w:hAnsi="Times New Roman"/>
-                <w:bCs/>
-                <w:sz w:val="20"/>
-              </w:rPr>
-              <w:t xml:space="preserve">3. That all costs associated with the project </w:t>
-            </w:r>
-            <w:proofErr w:type="gramStart"/>
-            <w:r>
-              <w:rPr>
-                <w:rFonts w:ascii="Times New Roman" w:hAnsi="Times New Roman"/>
-                <w:bCs/>
-                <w:sz w:val="20"/>
-              </w:rPr>
-              <w:t>be found</w:t>
-            </w:r>
-            <w:proofErr w:type="gramEnd"/>
-            <w:r>
-              <w:rPr>
-                <w:rFonts w:ascii="Times New Roman" w:hAnsi="Times New Roman"/>
-                <w:bCs/>
-                <w:sz w:val="20"/>
-              </w:rPr>
-              <w:t xml:space="preserve"> within existing resources.</w:t>
+              <w:t>3. That all costs associated with the project be found within existing resources.</w:t>
             </w:r>
           </w:p>
         </w:tc>
@@ -5691,8 +5571,8 @@
               </w:rPr>
               <w:br w:type="page"/>
             </w:r>
-            <w:bookmarkStart w:id="2" w:name="Bylaws"/>
-            <w:bookmarkEnd w:id="2"/>
+            <w:bookmarkStart w:id="3" w:name="Bylaws"/>
+            <w:bookmarkEnd w:id="3"/>
             <w:r>
               <w:rPr>
                 <w:rFonts w:ascii="Times New Roman" w:hAnsi="Times New Roman"/>
@@ -5722,7 +5602,6 @@
                 <w:sz w:val="20"/>
               </w:rPr>
             </w:pPr>
-            <w:proofErr w:type="gramStart"/>
             <w:r>
               <w:rPr>
                 <w:rFonts w:ascii="Times New Roman" w:hAnsi="Times New Roman"/>
@@ -5731,7 +5610,6 @@
               </w:rPr>
               <w:t>BY-LAW NO.</w:t>
             </w:r>
-            <w:proofErr w:type="gramEnd"/>
           </w:p>
         </w:tc>
         <w:tc>
@@ -6015,23 +5893,7 @@
                 <w:rFonts w:ascii="Times New Roman" w:hAnsi="Times New Roman"/>
                 <w:sz w:val="20"/>
               </w:rPr>
-              <w:t xml:space="preserve">o approve a plan of subdivision and amend Winnipeg Zoning By-law No. 200/2006 to rezone land located at Northeast corner of De La Seigneurie Boulevard and </w:t>
-            </w:r>
-            <w:proofErr w:type="spellStart"/>
-            <w:r>
-              <w:rPr>
-                <w:rFonts w:ascii="Times New Roman" w:hAnsi="Times New Roman"/>
-                <w:sz w:val="20"/>
-              </w:rPr>
-              <w:t>Crestmont</w:t>
-            </w:r>
-            <w:proofErr w:type="spellEnd"/>
-            <w:r>
-              <w:rPr>
-                <w:rFonts w:ascii="Times New Roman" w:hAnsi="Times New Roman"/>
-                <w:sz w:val="20"/>
-              </w:rPr>
-              <w:t xml:space="preserve"> Drive in the Riel Community</w:t>
+              <w:t>o approve a plan of subdivision and amend Winnipeg Zoning By-law No. 200/2006 to rezone land located at Northeast corner of De La Seigneurie Boulevard and Crestmont Drive in the Riel Community</w:t>
             </w:r>
             <w:r>
               <w:rPr>
@@ -8441,16 +8303,7 @@
                 <w:rFonts w:ascii="Times New Roman" w:hAnsi="Times New Roman"/>
                 <w:sz w:val="20"/>
               </w:rPr>
-              <w:t xml:space="preserve"> to r</w:t>
-            </w:r>
-            <w:bookmarkStart w:id="3" w:name="_GoBack"/>
-            <w:bookmarkEnd w:id="3"/>
-            <w:r>
-              <w:rPr>
-                <w:rFonts w:ascii="Times New Roman" w:hAnsi="Times New Roman"/>
-                <w:sz w:val="20"/>
-              </w:rPr>
-              <w:t xml:space="preserve">efer </w:t>
+              <w:t xml:space="preserve"> to refer </w:t>
             </w:r>
             <w:r>
               <w:rPr>
@@ -8886,7 +8739,7 @@
       </w:pPr>
     </w:p>
     <w:sectPr>
-      <w:headerReference w:type="default" r:id="rId10"/>
+      <w:headerReference w:type="default" r:id="rId9"/>
       <w:pgSz w:w="12240" w:h="15840" w:code="1"/>
       <w:pgMar w:top="720" w:right="720" w:bottom="720" w:left="720" w:header="720" w:footer="720" w:gutter="0"/>
       <w:cols w:space="720"/>
@@ -8896,7 +8749,7 @@
 </file>
 
 <file path=word/endnotes.xml><?xml version="1.0" encoding="utf-8"?>
-<w:endnotes xmlns:wpc="http://schemas.microsoft.com/office/word/2010/wordprocessingCanvas" xmlns:mc="http://schemas.openxmlformats.org/markup-compatibility/2006" xmlns:o="urn:schemas-microsoft-com:office:office" xmlns:r="http://schemas.openxmlformats.org/officeDocument/2006/relationships" xmlns:m="http://schemas.openxmlformats.org/officeDocument/2006/math" xmlns:v="urn:schemas-microsoft-com:vml" xmlns:wp14="http://schemas.microsoft.com/office/word/2010/wordprocessingDrawing" xmlns:wp="http://schemas.openxmlformats.org/drawingml/2006/wordprocessingDrawing" xmlns:w10="urn:schemas-microsoft-com:office:word" xmlns:w="http://schemas.openxmlformats.org/wordprocessingml/2006/main" xmlns:w14="http://schemas.microsoft.com/office/word/2010/wordml" xmlns:wpg="http://schemas.microsoft.com/office/word/2010/wordprocessingGroup" xmlns:wpi="http://schemas.microsoft.com/office/word/2010/wordprocessingInk" xmlns:wne="http://schemas.microsoft.com/office/word/2006/wordml" xmlns:wps="http://schemas.microsoft.com/office/word/2010/wordprocessingShape" mc:Ignorable="w14 wp14">
+<w:endnotes xmlns:wpc="http://schemas.microsoft.com/office/word/2010/wordprocessingCanvas" xmlns:cx="http://schemas.microsoft.com/office/drawing/2014/chartex" xmlns:cx1="http://schemas.microsoft.com/office/drawing/2015/9/8/chartex" xmlns:cx2="http://schemas.microsoft.com/office/drawing/2015/10/21/chartex" xmlns:cx3="http://schemas.microsoft.com/office/drawing/2016/5/9/chartex" xmlns:cx4="http://schemas.microsoft.com/office/drawing/2016/5/10/chartex" xmlns:cx5="http://schemas.microsoft.com/office/drawing/2016/5/11/chartex" xmlns:cx6="http://schemas.microsoft.com/office/drawing/2016/5/12/chartex" xmlns:cx7="http://schemas.microsoft.com/office/drawing/2016/5/13/chartex" xmlns:cx8="http://schemas.microsoft.com/office/drawing/2016/5/14/chartex" xmlns:mc="http://schemas.openxmlformats.org/markup-compatibility/2006" xmlns:aink="http://schemas.microsoft.com/office/drawing/2016/ink" xmlns:am3d="http://schemas.microsoft.com/office/drawing/2017/model3d" xmlns:o="urn:schemas-microsoft-com:office:office" xmlns:r="http://schemas.openxmlformats.org/officeDocument/2006/relationships" xmlns:m="http://schemas.openxmlformats.org/officeDocument/2006/math" xmlns:v="urn:schemas-microsoft-com:vml" xmlns:wp14="http://schemas.microsoft.com/office/word/2010/wordprocessingDrawing" xmlns:wp="http://schemas.openxmlformats.org/drawingml/2006/wordprocessingDrawing" xmlns:w10="urn:schemas-microsoft-com:office:word" xmlns:w="http://schemas.openxmlformats.org/wordprocessingml/2006/main" xmlns:w14="http://schemas.microsoft.com/office/word/2010/wordml" xmlns:w15="http://schemas.microsoft.com/office/word/2012/wordml" xmlns:w16cid="http://schemas.microsoft.com/office/word/2016/wordml/cid" xmlns:w16se="http://schemas.microsoft.com/office/word/2015/wordml/symex" xmlns:wpg="http://schemas.microsoft.com/office/word/2010/wordprocessingGroup" xmlns:wpi="http://schemas.microsoft.com/office/word/2010/wordprocessingInk" xmlns:wne="http://schemas.microsoft.com/office/word/2006/wordml" xmlns:wps="http://schemas.microsoft.com/office/word/2010/wordprocessingShape" mc:Ignorable="w14 w15 w16se w16cid wp14">
   <w:endnote w:type="separator" w:id="-1">
     <w:p>
       <w:r>
@@ -8915,7 +8768,7 @@
 </file>
 
 <file path=word/footnotes.xml><?xml version="1.0" encoding="utf-8"?>
-<w:footnotes xmlns:wpc="http://schemas.microsoft.com/office/word/2010/wordprocessingCanvas" xmlns:mc="http://schemas.openxmlformats.org/markup-compatibility/2006" xmlns:o="urn:schemas-microsoft-com:office:office" xmlns:r="http://schemas.openxmlformats.org/officeDocument/2006/relationships" xmlns:m="http://schemas.openxmlformats.org/officeDocument/2006/math" xmlns:v="urn:schemas-microsoft-com:vml" xmlns:wp14="http://schemas.microsoft.com/office/word/2010/wordprocessingDrawing" xmlns:wp="http://schemas.openxmlformats.org/drawingml/2006/wordprocessingDrawing" xmlns:w10="urn:schemas-microsoft-com:office:word" xmlns:w="http://schemas.openxmlformats.org/wordprocessingml/2006/main" xmlns:w14="http://schemas.microsoft.com/office/word/2010/wordml" xmlns:wpg="http://schemas.microsoft.com/office/word/2010/wordprocessingGroup" xmlns:wpi="http://schemas.microsoft.com/office/word/2010/wordprocessingInk" xmlns:wne="http://schemas.microsoft.com/office/word/2006/wordml" xmlns:wps="http://schemas.microsoft.com/office/word/2010/wordprocessingShape" mc:Ignorable="w14 wp14">
+<w:footnotes xmlns:wpc="http://schemas.microsoft.com/office/word/2010/wordprocessingCanvas" xmlns:cx="http://schemas.microsoft.com/office/drawing/2014/chartex" xmlns:cx1="http://schemas.microsoft.com/office/drawing/2015/9/8/chartex" xmlns:cx2="http://schemas.microsoft.com/office/drawing/2015/10/21/chartex" xmlns:cx3="http://schemas.microsoft.com/office/drawing/2016/5/9/chartex" xmlns:cx4="http://schemas.microsoft.com/office/drawing/2016/5/10/chartex" xmlns:cx5="http://schemas.microsoft.com/office/drawing/2016/5/11/chartex" xmlns:cx6="http://schemas.microsoft.com/office/drawing/2016/5/12/chartex" xmlns:cx7="http://schemas.microsoft.com/office/drawing/2016/5/13/chartex" xmlns:cx8="http://schemas.microsoft.com/office/drawing/2016/5/14/chartex" xmlns:mc="http://schemas.openxmlformats.org/markup-compatibility/2006" xmlns:aink="http://schemas.microsoft.com/office/drawing/2016/ink" xmlns:am3d="http://schemas.microsoft.com/office/drawing/2017/model3d" xmlns:o="urn:schemas-microsoft-com:office:office" xmlns:r="http://schemas.openxmlformats.org/officeDocument/2006/relationships" xmlns:m="http://schemas.openxmlformats.org/officeDocument/2006/math" xmlns:v="urn:schemas-microsoft-com:vml" xmlns:wp14="http://schemas.microsoft.com/office/word/2010/wordprocessingDrawing" xmlns:wp="http://schemas.openxmlformats.org/drawingml/2006/wordprocessingDrawing" xmlns:w10="urn:schemas-microsoft-com:office:word" xmlns:w="http://schemas.openxmlformats.org/wordprocessingml/2006/main" xmlns:w14="http://schemas.microsoft.com/office/word/2010/wordml" xmlns:w15="http://schemas.microsoft.com/office/word/2012/wordml" xmlns:w16cid="http://schemas.microsoft.com/office/word/2016/wordml/cid" xmlns:w16se="http://schemas.microsoft.com/office/word/2015/wordml/symex" xmlns:wpg="http://schemas.microsoft.com/office/word/2010/wordprocessingGroup" xmlns:wpi="http://schemas.microsoft.com/office/word/2010/wordprocessingInk" xmlns:wne="http://schemas.microsoft.com/office/word/2006/wordml" xmlns:wps="http://schemas.microsoft.com/office/word/2010/wordprocessingShape" mc:Ignorable="w14 w15 w16se w16cid wp14">
   <w:footnote w:type="separator" w:id="-1">
     <w:p>
       <w:r>
@@ -8934,7 +8787,7 @@
 </file>
 
 <file path=word/header1.xml><?xml version="1.0" encoding="utf-8"?>
-<w:hdr xmlns:wpc="http://schemas.microsoft.com/office/word/2010/wordprocessingCanvas" xmlns:mc="http://schemas.openxmlformats.org/markup-compatibility/2006" xmlns:o="urn:schemas-microsoft-com:office:office" xmlns:r="http://schemas.openxmlformats.org/officeDocument/2006/relationships" xmlns:m="http://schemas.openxmlformats.org/officeDocument/2006/math" xmlns:v="urn:schemas-microsoft-com:vml" xmlns:wp14="http://schemas.microsoft.com/office/word/2010/wordprocessingDrawing" xmlns:wp="http://schemas.openxmlformats.org/drawingml/2006/wordprocessingDrawing" xmlns:w10="urn:schemas-microsoft-com:office:word" xmlns:w="http://schemas.openxmlformats.org/wordprocessingml/2006/main" xmlns:w14="http://schemas.microsoft.com/office/word/2010/wordml" xmlns:wpg="http://schemas.microsoft.com/office/word/2010/wordprocessingGroup" xmlns:wpi="http://schemas.microsoft.com/office/word/2010/wordprocessingInk" xmlns:wne="http://schemas.microsoft.com/office/word/2006/wordml" xmlns:wps="http://schemas.microsoft.com/office/word/2010/wordprocessingShape" mc:Ignorable="w14 wp14">
+<w:hdr xmlns:wpc="http://schemas.microsoft.com/office/word/2010/wordprocessingCanvas" xmlns:cx="http://schemas.microsoft.com/office/drawing/2014/chartex" xmlns:cx1="http://schemas.microsoft.com/office/drawing/2015/9/8/chartex" xmlns:cx2="http://schemas.microsoft.com/office/drawing/2015/10/21/chartex" xmlns:cx3="http://schemas.microsoft.com/office/drawing/2016/5/9/chartex" xmlns:cx4="http://schemas.microsoft.com/office/drawing/2016/5/10/chartex" xmlns:cx5="http://schemas.microsoft.com/office/drawing/2016/5/11/chartex" xmlns:cx6="http://schemas.microsoft.com/office/drawing/2016/5/12/chartex" xmlns:cx7="http://schemas.microsoft.com/office/drawing/2016/5/13/chartex" xmlns:cx8="http://schemas.microsoft.com/office/drawing/2016/5/14/chartex" xmlns:mc="http://schemas.openxmlformats.org/markup-compatibility/2006" xmlns:aink="http://schemas.microsoft.com/office/drawing/2016/ink" xmlns:am3d="http://schemas.microsoft.com/office/drawing/2017/model3d" xmlns:o="urn:schemas-microsoft-com:office:office" xmlns:r="http://schemas.openxmlformats.org/officeDocument/2006/relationships" xmlns:m="http://schemas.openxmlformats.org/officeDocument/2006/math" xmlns:v="urn:schemas-microsoft-com:vml" xmlns:wp14="http://schemas.microsoft.com/office/word/2010/wordprocessingDrawing" xmlns:wp="http://schemas.openxmlformats.org/drawingml/2006/wordprocessingDrawing" xmlns:w10="urn:schemas-microsoft-com:office:word" xmlns:w="http://schemas.openxmlformats.org/wordprocessingml/2006/main" xmlns:w14="http://schemas.microsoft.com/office/word/2010/wordml" xmlns:w15="http://schemas.microsoft.com/office/word/2012/wordml" xmlns:w16cid="http://schemas.microsoft.com/office/word/2016/wordml/cid" xmlns:w16se="http://schemas.microsoft.com/office/word/2015/wordml/symex" xmlns:wpg="http://schemas.microsoft.com/office/word/2010/wordprocessingGroup" xmlns:wpi="http://schemas.microsoft.com/office/word/2010/wordprocessingInk" xmlns:wne="http://schemas.microsoft.com/office/word/2006/wordml" xmlns:wps="http://schemas.microsoft.com/office/word/2010/wordprocessingShape" mc:Ignorable="w14 w15 w16se w16cid wp14">
   <w:p>
     <w:pPr>
       <w:pStyle w:val="Header"/>
@@ -8974,8 +8827,8 @@
 </file>
 
 <file path=word/numbering.xml><?xml version="1.0" encoding="utf-8"?>
-<w:numbering xmlns:wpc="http://schemas.microsoft.com/office/word/2010/wordprocessingCanvas" xmlns:mc="http://schemas.openxmlformats.org/markup-compatibility/2006" xmlns:o="urn:schemas-microsoft-com:office:office" xmlns:r="http://schemas.openxmlformats.org/officeDocument/2006/relationships" xmlns:m="http://schemas.openxmlformats.org/officeDocument/2006/math" xmlns:v="urn:schemas-microsoft-com:vml" xmlns:wp14="http://schemas.microsoft.com/office/word/2010/wordprocessingDrawing" xmlns:wp="http://schemas.openxmlformats.org/drawingml/2006/wordprocessingDrawing" xmlns:w10="urn:schemas-microsoft-com:office:word" xmlns:w="http://schemas.openxmlformats.org/wordprocessingml/2006/main" xmlns:w14="http://schemas.microsoft.com/office/word/2010/wordml" xmlns:wpg="http://schemas.microsoft.com/office/word/2010/wordprocessingGroup" xmlns:wpi="http://schemas.microsoft.com/office/word/2010/wordprocessingInk" xmlns:wne="http://schemas.microsoft.com/office/word/2006/wordml" xmlns:wps="http://schemas.microsoft.com/office/word/2010/wordprocessingShape" mc:Ignorable="w14 wp14">
-  <w:abstractNum w:abstractNumId="0">
+<w:numbering xmlns:wpc="http://schemas.microsoft.com/office/word/2010/wordprocessingCanvas" xmlns:cx="http://schemas.microsoft.com/office/drawing/2014/chartex" xmlns:cx1="http://schemas.microsoft.com/office/drawing/2015/9/8/chartex" xmlns:cx2="http://schemas.microsoft.com/office/drawing/2015/10/21/chartex" xmlns:cx3="http://schemas.microsoft.com/office/drawing/2016/5/9/chartex" xmlns:cx4="http://schemas.microsoft.com/office/drawing/2016/5/10/chartex" xmlns:cx5="http://schemas.microsoft.com/office/drawing/2016/5/11/chartex" xmlns:cx6="http://schemas.microsoft.com/office/drawing/2016/5/12/chartex" xmlns:cx7="http://schemas.microsoft.com/office/drawing/2016/5/13/chartex" xmlns:cx8="http://schemas.microsoft.com/office/drawing/2016/5/14/chartex" xmlns:mc="http://schemas.openxmlformats.org/markup-compatibility/2006" xmlns:aink="http://schemas.microsoft.com/office/drawing/2016/ink" xmlns:am3d="http://schemas.microsoft.com/office/drawing/2017/model3d" xmlns:o="urn:schemas-microsoft-com:office:office" xmlns:r="http://schemas.openxmlformats.org/officeDocument/2006/relationships" xmlns:m="http://schemas.openxmlformats.org/officeDocument/2006/math" xmlns:v="urn:schemas-microsoft-com:vml" xmlns:wp14="http://schemas.microsoft.com/office/word/2010/wordprocessingDrawing" xmlns:wp="http://schemas.openxmlformats.org/drawingml/2006/wordprocessingDrawing" xmlns:w10="urn:schemas-microsoft-com:office:word" xmlns:w="http://schemas.openxmlformats.org/wordprocessingml/2006/main" xmlns:w14="http://schemas.microsoft.com/office/word/2010/wordml" xmlns:w15="http://schemas.microsoft.com/office/word/2012/wordml" xmlns:w16cid="http://schemas.microsoft.com/office/word/2016/wordml/cid" xmlns:w16se="http://schemas.microsoft.com/office/word/2015/wordml/symex" xmlns:wpg="http://schemas.microsoft.com/office/word/2010/wordprocessingGroup" xmlns:wpi="http://schemas.microsoft.com/office/word/2010/wordprocessingInk" xmlns:wne="http://schemas.microsoft.com/office/word/2006/wordml" xmlns:wps="http://schemas.microsoft.com/office/word/2010/wordprocessingShape" mc:Ignorable="w14 w15 w16se w16cid wp14">
+  <w:abstractNum w:abstractNumId="0" w15:restartNumberingAfterBreak="0">
     <w:nsid w:val="FFFFFF1D"/>
     <w:multiLevelType w:val="multilevel"/>
     <w:tmpl w:val="BB50A526"/>
@@ -9115,7 +8968,7 @@
       </w:rPr>
     </w:lvl>
   </w:abstractNum>
-  <w:abstractNum w:abstractNumId="1">
+  <w:abstractNum w:abstractNumId="1" w15:restartNumberingAfterBreak="0">
     <w:nsid w:val="05CF1350"/>
     <w:multiLevelType w:val="hybridMultilevel"/>
     <w:tmpl w:val="D07CDC36"/>
@@ -9255,7 +9108,7 @@
       </w:rPr>
     </w:lvl>
   </w:abstractNum>
-  <w:abstractNum w:abstractNumId="2">
+  <w:abstractNum w:abstractNumId="2" w15:restartNumberingAfterBreak="0">
     <w:nsid w:val="09B10EE6"/>
     <w:multiLevelType w:val="hybridMultilevel"/>
     <w:tmpl w:val="8AEC2798"/>
@@ -9344,7 +9197,7 @@
       </w:pPr>
     </w:lvl>
   </w:abstractNum>
-  <w:abstractNum w:abstractNumId="3">
+  <w:abstractNum w:abstractNumId="3" w15:restartNumberingAfterBreak="0">
     <w:nsid w:val="0F95084D"/>
     <w:multiLevelType w:val="hybridMultilevel"/>
     <w:tmpl w:val="DFA45022"/>
@@ -9433,7 +9286,7 @@
       </w:pPr>
     </w:lvl>
   </w:abstractNum>
-  <w:abstractNum w:abstractNumId="4">
+  <w:abstractNum w:abstractNumId="4" w15:restartNumberingAfterBreak="0">
     <w:nsid w:val="18D42FD3"/>
     <w:multiLevelType w:val="hybridMultilevel"/>
     <w:tmpl w:val="C04841DE"/>
@@ -9522,7 +9375,7 @@
       </w:pPr>
     </w:lvl>
   </w:abstractNum>
-  <w:abstractNum w:abstractNumId="5">
+  <w:abstractNum w:abstractNumId="5" w15:restartNumberingAfterBreak="0">
     <w:nsid w:val="1B00799B"/>
     <w:multiLevelType w:val="hybridMultilevel"/>
     <w:tmpl w:val="683E8134"/>
@@ -9611,7 +9464,7 @@
       </w:pPr>
     </w:lvl>
   </w:abstractNum>
-  <w:abstractNum w:abstractNumId="6">
+  <w:abstractNum w:abstractNumId="6" w15:restartNumberingAfterBreak="0">
     <w:nsid w:val="22973E56"/>
     <w:multiLevelType w:val="hybridMultilevel"/>
     <w:tmpl w:val="6AB2D0A2"/>
@@ -9724,7 +9577,7 @@
       </w:rPr>
     </w:lvl>
   </w:abstractNum>
-  <w:abstractNum w:abstractNumId="7">
+  <w:abstractNum w:abstractNumId="7" w15:restartNumberingAfterBreak="0">
     <w:nsid w:val="2929493B"/>
     <w:multiLevelType w:val="hybridMultilevel"/>
     <w:tmpl w:val="9FBA17CC"/>
@@ -9813,7 +9666,7 @@
       </w:pPr>
     </w:lvl>
   </w:abstractNum>
-  <w:abstractNum w:abstractNumId="8">
+  <w:abstractNum w:abstractNumId="8" w15:restartNumberingAfterBreak="0">
     <w:nsid w:val="29347047"/>
     <w:multiLevelType w:val="hybridMultilevel"/>
     <w:tmpl w:val="4A007714"/>
@@ -9926,7 +9779,7 @@
       </w:rPr>
     </w:lvl>
   </w:abstractNum>
-  <w:abstractNum w:abstractNumId="9">
+  <w:abstractNum w:abstractNumId="9" w15:restartNumberingAfterBreak="0">
     <w:nsid w:val="307D6264"/>
     <w:multiLevelType w:val="hybridMultilevel"/>
     <w:tmpl w:val="D3B20B8E"/>
@@ -10015,7 +9868,7 @@
       </w:pPr>
     </w:lvl>
   </w:abstractNum>
-  <w:abstractNum w:abstractNumId="10">
+  <w:abstractNum w:abstractNumId="10" w15:restartNumberingAfterBreak="0">
     <w:nsid w:val="363F587D"/>
     <w:multiLevelType w:val="hybridMultilevel"/>
     <w:tmpl w:val="3DB0E554"/>
@@ -10128,7 +9981,7 @@
       </w:rPr>
     </w:lvl>
   </w:abstractNum>
-  <w:abstractNum w:abstractNumId="11">
+  <w:abstractNum w:abstractNumId="11" w15:restartNumberingAfterBreak="0">
     <w:nsid w:val="3EBD26FB"/>
     <w:multiLevelType w:val="hybridMultilevel"/>
     <w:tmpl w:val="37983898"/>
@@ -10217,7 +10070,7 @@
       </w:pPr>
     </w:lvl>
   </w:abstractNum>
-  <w:abstractNum w:abstractNumId="12">
+  <w:abstractNum w:abstractNumId="12" w15:restartNumberingAfterBreak="0">
     <w:nsid w:val="46D52DA1"/>
     <w:multiLevelType w:val="hybridMultilevel"/>
     <w:tmpl w:val="1E52A894"/>
@@ -10307,7 +10160,7 @@
       </w:pPr>
     </w:lvl>
   </w:abstractNum>
-  <w:abstractNum w:abstractNumId="13">
+  <w:abstractNum w:abstractNumId="13" w15:restartNumberingAfterBreak="0">
     <w:nsid w:val="4DF322DA"/>
     <w:multiLevelType w:val="hybridMultilevel"/>
     <w:tmpl w:val="67C802E4"/>
@@ -10396,7 +10249,7 @@
       </w:pPr>
     </w:lvl>
   </w:abstractNum>
-  <w:abstractNum w:abstractNumId="14">
+  <w:abstractNum w:abstractNumId="14" w15:restartNumberingAfterBreak="0">
     <w:nsid w:val="517A0EC4"/>
     <w:multiLevelType w:val="hybridMultilevel"/>
     <w:tmpl w:val="0E9A71DC"/>
@@ -10486,7 +10339,7 @@
       </w:pPr>
     </w:lvl>
   </w:abstractNum>
-  <w:abstractNum w:abstractNumId="15">
+  <w:abstractNum w:abstractNumId="15" w15:restartNumberingAfterBreak="0">
     <w:nsid w:val="59E32701"/>
     <w:multiLevelType w:val="hybridMultilevel"/>
     <w:tmpl w:val="21008964"/>
@@ -10626,7 +10479,7 @@
       </w:rPr>
     </w:lvl>
   </w:abstractNum>
-  <w:abstractNum w:abstractNumId="16">
+  <w:abstractNum w:abstractNumId="16" w15:restartNumberingAfterBreak="0">
     <w:nsid w:val="5A0B20E5"/>
     <w:multiLevelType w:val="hybridMultilevel"/>
     <w:tmpl w:val="19E60C6E"/>
@@ -10715,7 +10568,7 @@
       </w:pPr>
     </w:lvl>
   </w:abstractNum>
-  <w:abstractNum w:abstractNumId="17">
+  <w:abstractNum w:abstractNumId="17" w15:restartNumberingAfterBreak="0">
     <w:nsid w:val="5AF701A6"/>
     <w:multiLevelType w:val="hybridMultilevel"/>
     <w:tmpl w:val="C67ADB48"/>
@@ -10804,7 +10657,7 @@
       </w:pPr>
     </w:lvl>
   </w:abstractNum>
-  <w:abstractNum w:abstractNumId="18">
+  <w:abstractNum w:abstractNumId="18" w15:restartNumberingAfterBreak="0">
     <w:nsid w:val="73736201"/>
     <w:multiLevelType w:val="hybridMultilevel"/>
     <w:tmpl w:val="BF04B0AE"/>
@@ -10893,7 +10746,7 @@
       </w:pPr>
     </w:lvl>
   </w:abstractNum>
-  <w:abstractNum w:abstractNumId="19">
+  <w:abstractNum w:abstractNumId="19" w15:restartNumberingAfterBreak="0">
     <w:nsid w:val="7F0E7F76"/>
     <w:multiLevelType w:val="hybridMultilevel"/>
     <w:tmpl w:val="2C70089A"/>
@@ -11070,7 +10923,7 @@
 </file>
 
 <file path=word/styles.xml><?xml version="1.0" encoding="utf-8"?>
-<w:styles xmlns:mc="http://schemas.openxmlformats.org/markup-compatibility/2006" xmlns:r="http://schemas.openxmlformats.org/officeDocument/2006/relationships" xmlns:w="http://schemas.openxmlformats.org/wordprocessingml/2006/main" xmlns:w14="http://schemas.microsoft.com/office/word/2010/wordml" mc:Ignorable="w14">
+<w:styles xmlns:mc="http://schemas.openxmlformats.org/markup-compatibility/2006" xmlns:r="http://schemas.openxmlformats.org/officeDocument/2006/relationships" xmlns:w="http://schemas.openxmlformats.org/wordprocessingml/2006/main" xmlns:w14="http://schemas.microsoft.com/office/word/2010/wordml" xmlns:w15="http://schemas.microsoft.com/office/word/2012/wordml" xmlns:w16cid="http://schemas.microsoft.com/office/word/2016/wordml/cid" xmlns:w16se="http://schemas.microsoft.com/office/word/2015/wordml/symex" mc:Ignorable="w14 w15 w16se w16cid">
   <w:docDefaults>
     <w:rPrDefault>
       <w:rPr>
@@ -11080,10 +10933,10 @@
     </w:rPrDefault>
     <w:pPrDefault/>
   </w:docDefaults>
-  <w:latentStyles w:defLockedState="0" w:defUIPriority="0" w:defSemiHidden="0" w:defUnhideWhenUsed="0" w:defQFormat="0" w:count="267">
+  <w:latentStyles w:defLockedState="0" w:defUIPriority="0" w:defSemiHidden="0" w:defUnhideWhenUsed="0" w:defQFormat="0" w:count="376">
     <w:lsdException w:name="Normal" w:qFormat="1"/>
     <w:lsdException w:name="heading 1" w:qFormat="1"/>
-    <w:lsdException w:name="heading 2" w:qFormat="1"/>
+    <w:lsdException w:name="heading 2" w:semiHidden="1" w:unhideWhenUsed="1" w:qFormat="1"/>
     <w:lsdException w:name="heading 3" w:semiHidden="1" w:unhideWhenUsed="1" w:qFormat="1"/>
     <w:lsdException w:name="heading 4" w:semiHidden="1" w:unhideWhenUsed="1" w:qFormat="1"/>
     <w:lsdException w:name="heading 5" w:semiHidden="1" w:unhideWhenUsed="1" w:qFormat="1"/>
@@ -11091,12 +10944,100 @@
     <w:lsdException w:name="heading 7" w:semiHidden="1" w:unhideWhenUsed="1" w:qFormat="1"/>
     <w:lsdException w:name="heading 8" w:semiHidden="1" w:unhideWhenUsed="1" w:qFormat="1"/>
     <w:lsdException w:name="heading 9" w:semiHidden="1" w:unhideWhenUsed="1" w:qFormat="1"/>
+    <w:lsdException w:name="index 1" w:semiHidden="1" w:unhideWhenUsed="1"/>
+    <w:lsdException w:name="index 2" w:semiHidden="1" w:unhideWhenUsed="1"/>
+    <w:lsdException w:name="index 3" w:semiHidden="1" w:unhideWhenUsed="1"/>
+    <w:lsdException w:name="index 4" w:semiHidden="1" w:unhideWhenUsed="1"/>
+    <w:lsdException w:name="index 5" w:semiHidden="1" w:unhideWhenUsed="1"/>
+    <w:lsdException w:name="index 6" w:semiHidden="1" w:unhideWhenUsed="1"/>
+    <w:lsdException w:name="index 7" w:semiHidden="1" w:unhideWhenUsed="1"/>
+    <w:lsdException w:name="index 8" w:semiHidden="1" w:unhideWhenUsed="1"/>
+    <w:lsdException w:name="index 9" w:semiHidden="1" w:unhideWhenUsed="1"/>
+    <w:lsdException w:name="toc 1" w:semiHidden="1" w:unhideWhenUsed="1"/>
+    <w:lsdException w:name="toc 2" w:semiHidden="1" w:unhideWhenUsed="1"/>
+    <w:lsdException w:name="toc 3" w:semiHidden="1" w:unhideWhenUsed="1"/>
+    <w:lsdException w:name="toc 4" w:semiHidden="1" w:unhideWhenUsed="1"/>
+    <w:lsdException w:name="toc 5" w:semiHidden="1" w:unhideWhenUsed="1"/>
+    <w:lsdException w:name="toc 6" w:semiHidden="1" w:unhideWhenUsed="1"/>
+    <w:lsdException w:name="toc 7" w:semiHidden="1" w:unhideWhenUsed="1"/>
+    <w:lsdException w:name="toc 8" w:semiHidden="1" w:unhideWhenUsed="1"/>
+    <w:lsdException w:name="toc 9" w:semiHidden="1" w:unhideWhenUsed="1"/>
+    <w:lsdException w:name="Normal Indent" w:semiHidden="1" w:unhideWhenUsed="1"/>
+    <w:lsdException w:name="footnote text" w:semiHidden="1" w:unhideWhenUsed="1"/>
+    <w:lsdException w:name="annotation text" w:semiHidden="1" w:unhideWhenUsed="1"/>
+    <w:lsdException w:name="header" w:semiHidden="1" w:unhideWhenUsed="1"/>
+    <w:lsdException w:name="footer" w:semiHidden="1" w:unhideWhenUsed="1"/>
+    <w:lsdException w:name="index heading" w:semiHidden="1" w:unhideWhenUsed="1"/>
     <w:lsdException w:name="caption" w:semiHidden="1" w:unhideWhenUsed="1" w:qFormat="1"/>
+    <w:lsdException w:name="table of figures" w:semiHidden="1" w:unhideWhenUsed="1"/>
+    <w:lsdException w:name="envelope address" w:semiHidden="1" w:unhideWhenUsed="1"/>
+    <w:lsdException w:name="envelope return" w:semiHidden="1" w:unhideWhenUsed="1"/>
+    <w:lsdException w:name="footnote reference" w:semiHidden="1" w:unhideWhenUsed="1"/>
+    <w:lsdException w:name="annotation reference" w:semiHidden="1" w:unhideWhenUsed="1"/>
+    <w:lsdException w:name="line number" w:semiHidden="1" w:unhideWhenUsed="1"/>
+    <w:lsdException w:name="page number" w:semiHidden="1" w:unhideWhenUsed="1"/>
+    <w:lsdException w:name="endnote reference" w:semiHidden="1" w:unhideWhenUsed="1"/>
+    <w:lsdException w:name="endnote text" w:semiHidden="1" w:unhideWhenUsed="1"/>
+    <w:lsdException w:name="macro" w:semiHidden="1" w:unhideWhenUsed="1"/>
+    <w:lsdException w:name="toa heading" w:semiHidden="1" w:unhideWhenUsed="1"/>
+    <w:lsdException w:name="List Number" w:semiHidden="1" w:unhideWhenUsed="1"/>
+    <w:lsdException w:name="List 2" w:semiHidden="1" w:unhideWhenUsed="1"/>
+    <w:lsdException w:name="List 3" w:semiHidden="1" w:unhideWhenUsed="1"/>
+    <w:lsdException w:name="List 4" w:semiHidden="1" w:unhideWhenUsed="1"/>
+    <w:lsdException w:name="List 5" w:semiHidden="1" w:unhideWhenUsed="1"/>
+    <w:lsdException w:name="List Bullet 2" w:semiHidden="1" w:unhideWhenUsed="1"/>
+    <w:lsdException w:name="List Bullet 3" w:semiHidden="1" w:unhideWhenUsed="1"/>
+    <w:lsdException w:name="List Bullet 4" w:semiHidden="1" w:unhideWhenUsed="1"/>
+    <w:lsdException w:name="List Bullet 5" w:semiHidden="1" w:unhideWhenUsed="1"/>
+    <w:lsdException w:name="List Number 2" w:semiHidden="1" w:unhideWhenUsed="1"/>
+    <w:lsdException w:name="List Number 3" w:semiHidden="1" w:unhideWhenUsed="1"/>
+    <w:lsdException w:name="List Number 4" w:semiHidden="1" w:unhideWhenUsed="1"/>
+    <w:lsdException w:name="List Number 5" w:semiHidden="1" w:unhideWhenUsed="1"/>
     <w:lsdException w:name="Title" w:qFormat="1"/>
+    <w:lsdException w:name="Closing" w:semiHidden="1" w:unhideWhenUsed="1"/>
+    <w:lsdException w:name="Signature" w:semiHidden="1" w:unhideWhenUsed="1"/>
+    <w:lsdException w:name="Default Paragraph Font" w:semiHidden="1" w:unhideWhenUsed="1"/>
+    <w:lsdException w:name="Body Text" w:semiHidden="1" w:unhideWhenUsed="1"/>
+    <w:lsdException w:name="Body Text Indent" w:semiHidden="1" w:unhideWhenUsed="1"/>
+    <w:lsdException w:name="List Continue" w:semiHidden="1" w:unhideWhenUsed="1"/>
+    <w:lsdException w:name="Message Header" w:semiHidden="1" w:unhideWhenUsed="1"/>
     <w:lsdException w:name="Subtitle" w:qFormat="1"/>
+    <w:lsdException w:name="Salutation" w:semiHidden="1" w:unhideWhenUsed="1"/>
+    <w:lsdException w:name="Date" w:semiHidden="1" w:unhideWhenUsed="1"/>
+    <w:lsdException w:name="Body Text First Indent" w:semiHidden="1" w:unhideWhenUsed="1"/>
+    <w:lsdException w:name="Body Text First Indent 2" w:semiHidden="1" w:unhideWhenUsed="1"/>
+    <w:lsdException w:name="Note Heading" w:semiHidden="1" w:unhideWhenUsed="1"/>
+    <w:lsdException w:name="Body Text 2" w:semiHidden="1" w:unhideWhenUsed="1"/>
+    <w:lsdException w:name="Body Text 3" w:semiHidden="1" w:unhideWhenUsed="1"/>
+    <w:lsdException w:name="Body Text Indent 2" w:semiHidden="1" w:unhideWhenUsed="1"/>
+    <w:lsdException w:name="Body Text Indent 3" w:semiHidden="1" w:unhideWhenUsed="1"/>
+    <w:lsdException w:name="Block Text" w:semiHidden="1" w:unhideWhenUsed="1"/>
+    <w:lsdException w:name="Hyperlink" w:semiHidden="1" w:unhideWhenUsed="1"/>
+    <w:lsdException w:name="FollowedHyperlink" w:semiHidden="1" w:unhideWhenUsed="1"/>
     <w:lsdException w:name="Strong" w:qFormat="1"/>
     <w:lsdException w:name="Emphasis" w:qFormat="1"/>
+    <w:lsdException w:name="Document Map" w:semiHidden="1" w:unhideWhenUsed="1"/>
+    <w:lsdException w:name="Plain Text" w:semiHidden="1" w:unhideWhenUsed="1"/>
+    <w:lsdException w:name="E-mail Signature" w:semiHidden="1" w:unhideWhenUsed="1"/>
+    <w:lsdException w:name="HTML Top of Form" w:semiHidden="1" w:unhideWhenUsed="1"/>
+    <w:lsdException w:name="HTML Bottom of Form" w:semiHidden="1" w:unhideWhenUsed="1"/>
+    <w:lsdException w:name="Normal (Web)" w:semiHidden="1" w:unhideWhenUsed="1"/>
+    <w:lsdException w:name="HTML Acronym" w:semiHidden="1" w:unhideWhenUsed="1"/>
+    <w:lsdException w:name="HTML Address" w:semiHidden="1" w:unhideWhenUsed="1"/>
+    <w:lsdException w:name="HTML Cite" w:semiHidden="1" w:unhideWhenUsed="1"/>
+    <w:lsdException w:name="HTML Code" w:semiHidden="1" w:unhideWhenUsed="1"/>
+    <w:lsdException w:name="HTML Definition" w:semiHidden="1" w:unhideWhenUsed="1"/>
+    <w:lsdException w:name="HTML Keyboard" w:semiHidden="1" w:unhideWhenUsed="1"/>
+    <w:lsdException w:name="HTML Preformatted" w:semiHidden="1" w:unhideWhenUsed="1"/>
+    <w:lsdException w:name="HTML Sample" w:semiHidden="1" w:unhideWhenUsed="1"/>
+    <w:lsdException w:name="HTML Typewriter" w:semiHidden="1" w:unhideWhenUsed="1"/>
+    <w:lsdException w:name="HTML Variable" w:semiHidden="1" w:unhideWhenUsed="1"/>
     <w:lsdException w:name="Normal Table" w:semiHidden="1" w:unhideWhenUsed="1"/>
+    <w:lsdException w:name="annotation subject" w:semiHidden="1" w:unhideWhenUsed="1"/>
+    <w:lsdException w:name="No List" w:semiHidden="1" w:unhideWhenUsed="1"/>
+    <w:lsdException w:name="Outline List 1" w:semiHidden="1" w:unhideWhenUsed="1"/>
+    <w:lsdException w:name="Outline List 2" w:semiHidden="1" w:unhideWhenUsed="1"/>
+    <w:lsdException w:name="Outline List 3" w:semiHidden="1" w:unhideWhenUsed="1"/>
     <w:lsdException w:name="Table Simple 1" w:semiHidden="1" w:unhideWhenUsed="1"/>
     <w:lsdException w:name="Table Simple 2" w:semiHidden="1" w:unhideWhenUsed="1"/>
     <w:lsdException w:name="Table Simple 3" w:semiHidden="1" w:unhideWhenUsed="1"/>
@@ -11137,9 +11078,6 @@
     <w:lsdException w:name="Table Subtle 1" w:semiHidden="1" w:unhideWhenUsed="1"/>
     <w:lsdException w:name="Table Subtle 2" w:semiHidden="1" w:unhideWhenUsed="1"/>
     <w:lsdException w:name="Table Web 1" w:semiHidden="1" w:unhideWhenUsed="1"/>
-    <w:lsdException w:name="Table Web 2" w:semiHidden="1" w:unhideWhenUsed="1"/>
-    <w:lsdException w:name="Table Web 3" w:semiHidden="1" w:unhideWhenUsed="1"/>
-    <w:lsdException w:name="Table Theme" w:semiHidden="1" w:unhideWhenUsed="1"/>
     <w:lsdException w:name="Placeholder Text" w:uiPriority="67"/>
     <w:lsdException w:name="No Spacing" w:uiPriority="68"/>
     <w:lsdException w:name="Light Shading" w:uiPriority="69"/>
@@ -11162,7 +11100,7 @@
     <w:lsdException w:name="Medium Shading 1 Accent 1" w:uiPriority="68"/>
     <w:lsdException w:name="Medium Shading 2 Accent 1" w:uiPriority="69"/>
     <w:lsdException w:name="Medium List 1 Accent 1" w:uiPriority="70"/>
-    <w:lsdException w:name="Revision" w:uiPriority="71"/>
+    <w:lsdException w:name="Revision" w:semiHidden="1" w:uiPriority="71"/>
     <w:lsdException w:name="List Paragraph" w:uiPriority="72"/>
     <w:lsdException w:name="Quote" w:uiPriority="73"/>
     <w:lsdException w:name="Intense Quote" w:uiPriority="60"/>
@@ -11251,380 +11189,115 @@
     <w:lsdException w:name="Book Title" w:uiPriority="33" w:qFormat="1"/>
     <w:lsdException w:name="Bibliography" w:semiHidden="1" w:uiPriority="37" w:unhideWhenUsed="1"/>
     <w:lsdException w:name="TOC Heading" w:semiHidden="1" w:uiPriority="39" w:unhideWhenUsed="1" w:qFormat="1"/>
-  </w:latentStyles>
-  <w:style w:type="paragraph" w:default="1" w:styleId="Normal">
-    <w:name w:val="Normal"/>
-    <w:qFormat/>
-    <w:rPr>
-      <w:rFonts w:ascii="CG Times" w:hAnsi="CG Times"/>
-      <w:sz w:val="24"/>
-    </w:rPr>
-  </w:style>
-  <w:style w:type="paragraph" w:styleId="Heading1">
-    <w:name w:val="heading 1"/>
-    <w:basedOn w:val="Normal"/>
-    <w:next w:val="Normal"/>
-    <w:qFormat/>
-    <w:pPr>
-      <w:keepNext/>
-      <w:tabs>
-        <w:tab w:val="left" w:pos="3600"/>
-      </w:tabs>
-      <w:ind w:left="270"/>
-      <w:outlineLvl w:val="0"/>
-    </w:pPr>
-    <w:rPr>
-      <w:b/>
-    </w:rPr>
-  </w:style>
-  <w:style w:type="paragraph" w:styleId="Heading2">
-    <w:name w:val="heading 2"/>
-    <w:basedOn w:val="Normal"/>
-    <w:next w:val="Normal"/>
-    <w:qFormat/>
-    <w:pPr>
-      <w:keepNext/>
-      <w:spacing w:before="60" w:after="60"/>
-      <w:ind w:left="-108"/>
-      <w:jc w:val="center"/>
-      <w:outlineLvl w:val="1"/>
-    </w:pPr>
-    <w:rPr>
-      <w:b/>
-      <w:sz w:val="20"/>
-    </w:rPr>
-  </w:style>
-  <w:style w:type="character" w:default="1" w:styleId="DefaultParagraphFont">
-    <w:name w:val="Default Paragraph Font"/>
-    <w:uiPriority w:val="1"/>
-    <w:semiHidden/>
-    <w:unhideWhenUsed/>
-  </w:style>
-  <w:style w:type="table" w:default="1" w:styleId="TableNormal">
-    <w:name w:val="Normal Table"/>
-    <w:uiPriority w:val="99"/>
-    <w:semiHidden/>
-    <w:unhideWhenUsed/>
-    <w:tblPr>
-      <w:tblInd w:w="0" w:type="dxa"/>
-      <w:tblCellMar>
-        <w:top w:w="0" w:type="dxa"/>
-        <w:left w:w="108" w:type="dxa"/>
-        <w:bottom w:w="0" w:type="dxa"/>
-        <w:right w:w="108" w:type="dxa"/>
-      </w:tblCellMar>
-    </w:tblPr>
-  </w:style>
-  <w:style w:type="numbering" w:default="1" w:styleId="NoList">
-    <w:name w:val="No List"/>
-    <w:uiPriority w:val="99"/>
-    <w:semiHidden/>
-    <w:unhideWhenUsed/>
-  </w:style>
-  <w:style w:type="paragraph" w:styleId="Header">
-    <w:name w:val="header"/>
-    <w:basedOn w:val="Normal"/>
-    <w:pPr>
-      <w:tabs>
-        <w:tab w:val="center" w:pos="4320"/>
-        <w:tab w:val="right" w:pos="8640"/>
-      </w:tabs>
-    </w:pPr>
-  </w:style>
-  <w:style w:type="paragraph" w:styleId="Footer">
-    <w:name w:val="footer"/>
-    <w:basedOn w:val="Normal"/>
-    <w:pPr>
-      <w:tabs>
-        <w:tab w:val="center" w:pos="4320"/>
-        <w:tab w:val="right" w:pos="8640"/>
-      </w:tabs>
-    </w:pPr>
-  </w:style>
-  <w:style w:type="paragraph" w:styleId="TOC1">
-    <w:name w:val="toc 1"/>
-    <w:basedOn w:val="Normal"/>
-    <w:next w:val="Normal"/>
-    <w:autoRedefine/>
-    <w:semiHidden/>
-    <w:pPr>
-      <w:tabs>
-        <w:tab w:val="left" w:pos="1440"/>
-        <w:tab w:val="right" w:pos="10080"/>
-      </w:tabs>
-      <w:ind w:left="720" w:hanging="720"/>
-    </w:pPr>
-    <w:rPr>
-      <w:sz w:val="20"/>
-    </w:rPr>
-  </w:style>
-  <w:style w:type="paragraph" w:styleId="TOC2">
-    <w:name w:val="toc 2"/>
-    <w:basedOn w:val="Normal"/>
-    <w:next w:val="Normal"/>
-    <w:autoRedefine/>
-    <w:semiHidden/>
-    <w:pPr>
-      <w:tabs>
-        <w:tab w:val="left" w:pos="1440"/>
-        <w:tab w:val="right" w:leader="dot" w:pos="10800"/>
-      </w:tabs>
-      <w:ind w:left="720" w:hanging="720"/>
-      <w:jc w:val="right"/>
-    </w:pPr>
-    <w:rPr>
-      <w:noProof/>
-      <w:sz w:val="20"/>
-    </w:rPr>
-  </w:style>
-  <w:style w:type="paragraph" w:customStyle="1" w:styleId="By-laws">
-    <w:name w:val="By-laws"/>
-    <w:basedOn w:val="Normal"/>
-    <w:next w:val="Normal"/>
-    <w:rPr>
-      <w:lang w:val="en-CA"/>
-    </w:rPr>
-  </w:style>
-  <w:style w:type="character" w:styleId="Hyperlink">
-    <w:name w:val="Hyperlink"/>
-    <w:rsid w:val="00B92E9B"/>
-    <w:rPr>
-      <w:color w:val="0000FF"/>
-      <w:u w:val="single"/>
-    </w:rPr>
-  </w:style>
-  <w:style w:type="paragraph" w:styleId="BalloonText">
-    <w:name w:val="Balloon Text"/>
-    <w:basedOn w:val="Normal"/>
-    <w:link w:val="BalloonTextChar"/>
-    <w:rsid w:val="009D5CF5"/>
-    <w:rPr>
-      <w:rFonts w:ascii="Tahoma" w:hAnsi="Tahoma" w:cs="Tahoma"/>
-      <w:sz w:val="16"/>
-      <w:szCs w:val="16"/>
-    </w:rPr>
-  </w:style>
-  <w:style w:type="character" w:customStyle="1" w:styleId="BalloonTextChar">
-    <w:name w:val="Balloon Text Char"/>
-    <w:link w:val="BalloonText"/>
-    <w:rsid w:val="009D5CF5"/>
-    <w:rPr>
-      <w:rFonts w:ascii="Tahoma" w:hAnsi="Tahoma" w:cs="Tahoma"/>
-      <w:sz w:val="16"/>
-      <w:szCs w:val="16"/>
-      <w:lang w:val="en-US" w:eastAsia="en-US"/>
-    </w:rPr>
-  </w:style>
-  <w:style w:type="table" w:styleId="TableGrid">
-    <w:name w:val="Table Grid"/>
-    <w:basedOn w:val="TableNormal"/>
-    <w:rsid w:val="00D92187"/>
-    <w:tblPr>
-      <w:tblBorders>
-        <w:top w:val="single" w:sz="4" w:space="0" w:color="auto"/>
-        <w:left w:val="single" w:sz="4" w:space="0" w:color="auto"/>
-        <w:bottom w:val="single" w:sz="4" w:space="0" w:color="auto"/>
-        <w:right w:val="single" w:sz="4" w:space="0" w:color="auto"/>
-        <w:insideH w:val="single" w:sz="4" w:space="0" w:color="auto"/>
-        <w:insideV w:val="single" w:sz="4" w:space="0" w:color="auto"/>
-      </w:tblBorders>
-    </w:tblPr>
-  </w:style>
-  <w:style w:type="paragraph" w:styleId="ListParagraph">
-    <w:name w:val="List Paragraph"/>
-    <w:basedOn w:val="Normal"/>
-    <w:uiPriority w:val="72"/>
-    <w:rsid w:val="007662C4"/>
-    <w:pPr>
-      <w:ind w:left="720"/>
-      <w:contextualSpacing/>
-    </w:pPr>
-  </w:style>
-</w:styles>
-</file>
-
-<file path=word/stylesWithEffects.xml><?xml version="1.0" encoding="utf-8"?>
-<w:styles xmlns:wpc="http://schemas.microsoft.com/office/word/2010/wordprocessingCanvas" xmlns:mc="http://schemas.openxmlformats.org/markup-compatibility/2006" xmlns:o="urn:schemas-microsoft-com:office:office" xmlns:r="http://schemas.openxmlformats.org/officeDocument/2006/relationships" xmlns:m="http://schemas.openxmlformats.org/officeDocument/2006/math" xmlns:v="urn:schemas-microsoft-com:vml" xmlns:wp14="http://schemas.microsoft.com/office/word/2010/wordprocessingDrawing" xmlns:wp="http://schemas.openxmlformats.org/drawingml/2006/wordprocessingDrawing" xmlns:w10="urn:schemas-microsoft-com:office:word" xmlns:w="http://schemas.openxmlformats.org/wordprocessingml/2006/main" xmlns:w14="http://schemas.microsoft.com/office/word/2010/wordml" xmlns:wpg="http://schemas.microsoft.com/office/word/2010/wordprocessingGroup" xmlns:wpi="http://schemas.microsoft.com/office/word/2010/wordprocessingInk" xmlns:wne="http://schemas.microsoft.com/office/word/2006/wordml" xmlns:wps="http://schemas.microsoft.com/office/word/2010/wordprocessingShape" mc:Ignorable="w14 wp14">
-  <w:docDefaults>
-    <w:rPrDefault>
-      <w:rPr>
-        <w:rFonts w:ascii="Times New Roman" w:eastAsia="Times New Roman" w:hAnsi="Times New Roman" w:cs="Times New Roman"/>
-        <w:lang w:val="en-US" w:eastAsia="en-US" w:bidi="ar-SA"/>
-      </w:rPr>
-    </w:rPrDefault>
-    <w:pPrDefault/>
-  </w:docDefaults>
-  <w:latentStyles w:defLockedState="0" w:defUIPriority="0" w:defSemiHidden="0" w:defUnhideWhenUsed="0" w:defQFormat="0" w:count="267">
-    <w:lsdException w:name="Normal" w:qFormat="1"/>
-    <w:lsdException w:name="heading 1" w:qFormat="1"/>
-    <w:lsdException w:name="heading 2" w:qFormat="1"/>
-    <w:lsdException w:name="heading 3" w:semiHidden="1" w:unhideWhenUsed="1" w:qFormat="1"/>
-    <w:lsdException w:name="heading 4" w:semiHidden="1" w:unhideWhenUsed="1" w:qFormat="1"/>
-    <w:lsdException w:name="heading 5" w:semiHidden="1" w:unhideWhenUsed="1" w:qFormat="1"/>
-    <w:lsdException w:name="heading 6" w:semiHidden="1" w:unhideWhenUsed="1" w:qFormat="1"/>
-    <w:lsdException w:name="heading 7" w:semiHidden="1" w:unhideWhenUsed="1" w:qFormat="1"/>
-    <w:lsdException w:name="heading 8" w:semiHidden="1" w:unhideWhenUsed="1" w:qFormat="1"/>
-    <w:lsdException w:name="heading 9" w:semiHidden="1" w:unhideWhenUsed="1" w:qFormat="1"/>
-    <w:lsdException w:name="caption" w:semiHidden="1" w:unhideWhenUsed="1" w:qFormat="1"/>
-    <w:lsdException w:name="Title" w:qFormat="1"/>
-    <w:lsdException w:name="Subtitle" w:qFormat="1"/>
-    <w:lsdException w:name="Strong" w:qFormat="1"/>
-    <w:lsdException w:name="Emphasis" w:qFormat="1"/>
-    <w:lsdException w:name="Normal Table" w:semiHidden="1" w:unhideWhenUsed="1"/>
-    <w:lsdException w:name="Table Simple 1" w:semiHidden="1" w:unhideWhenUsed="1"/>
-    <w:lsdException w:name="Table Simple 2" w:semiHidden="1" w:unhideWhenUsed="1"/>
-    <w:lsdException w:name="Table Simple 3" w:semiHidden="1" w:unhideWhenUsed="1"/>
-    <w:lsdException w:name="Table Classic 1" w:semiHidden="1" w:unhideWhenUsed="1"/>
-    <w:lsdException w:name="Table Classic 2" w:semiHidden="1" w:unhideWhenUsed="1"/>
-    <w:lsdException w:name="Table Classic 3" w:semiHidden="1" w:unhideWhenUsed="1"/>
-    <w:lsdException w:name="Table Classic 4" w:semiHidden="1" w:unhideWhenUsed="1"/>
-    <w:lsdException w:name="Table Colorful 1" w:semiHidden="1" w:unhideWhenUsed="1"/>
-    <w:lsdException w:name="Table Colorful 2" w:semiHidden="1" w:unhideWhenUsed="1"/>
-    <w:lsdException w:name="Table Colorful 3" w:semiHidden="1" w:unhideWhenUsed="1"/>
-    <w:lsdException w:name="Table Columns 1" w:semiHidden="1" w:unhideWhenUsed="1"/>
-    <w:lsdException w:name="Table Columns 2" w:semiHidden="1" w:unhideWhenUsed="1"/>
-    <w:lsdException w:name="Table Columns 3" w:semiHidden="1" w:unhideWhenUsed="1"/>
-    <w:lsdException w:name="Table Columns 4" w:semiHidden="1" w:unhideWhenUsed="1"/>
-    <w:lsdException w:name="Table Columns 5" w:semiHidden="1" w:unhideWhenUsed="1"/>
-    <w:lsdException w:name="Table Grid 1" w:semiHidden="1" w:unhideWhenUsed="1"/>
-    <w:lsdException w:name="Table Grid 2" w:semiHidden="1" w:unhideWhenUsed="1"/>
-    <w:lsdException w:name="Table Grid 3" w:semiHidden="1" w:unhideWhenUsed="1"/>
-    <w:lsdException w:name="Table Grid 4" w:semiHidden="1" w:unhideWhenUsed="1"/>
-    <w:lsdException w:name="Table Grid 5" w:semiHidden="1" w:unhideWhenUsed="1"/>
-    <w:lsdException w:name="Table Grid 6" w:semiHidden="1" w:unhideWhenUsed="1"/>
-    <w:lsdException w:name="Table Grid 7" w:semiHidden="1" w:unhideWhenUsed="1"/>
-    <w:lsdException w:name="Table Grid 8" w:semiHidden="1" w:unhideWhenUsed="1"/>
-    <w:lsdException w:name="Table List 1" w:semiHidden="1" w:unhideWhenUsed="1"/>
-    <w:lsdException w:name="Table List 2" w:semiHidden="1" w:unhideWhenUsed="1"/>
-    <w:lsdException w:name="Table List 3" w:semiHidden="1" w:unhideWhenUsed="1"/>
-    <w:lsdException w:name="Table List 4" w:semiHidden="1" w:unhideWhenUsed="1"/>
-    <w:lsdException w:name="Table List 5" w:semiHidden="1" w:unhideWhenUsed="1"/>
-    <w:lsdException w:name="Table List 6" w:semiHidden="1" w:unhideWhenUsed="1"/>
-    <w:lsdException w:name="Table List 7" w:semiHidden="1" w:unhideWhenUsed="1"/>
-    <w:lsdException w:name="Table List 8" w:semiHidden="1" w:unhideWhenUsed="1"/>
-    <w:lsdException w:name="Table 3D effects 1" w:semiHidden="1" w:unhideWhenUsed="1"/>
-    <w:lsdException w:name="Table 3D effects 2" w:semiHidden="1" w:unhideWhenUsed="1"/>
-    <w:lsdException w:name="Table 3D effects 3" w:semiHidden="1" w:unhideWhenUsed="1"/>
-    <w:lsdException w:name="Table Contemporary" w:semiHidden="1" w:unhideWhenUsed="1"/>
-    <w:lsdException w:name="Table Elegant" w:semiHidden="1" w:unhideWhenUsed="1"/>
-    <w:lsdException w:name="Table Professional" w:semiHidden="1" w:unhideWhenUsed="1"/>
-    <w:lsdException w:name="Table Subtle 1" w:semiHidden="1" w:unhideWhenUsed="1"/>
-    <w:lsdException w:name="Table Subtle 2" w:semiHidden="1" w:unhideWhenUsed="1"/>
-    <w:lsdException w:name="Table Web 1" w:semiHidden="1" w:unhideWhenUsed="1"/>
-    <w:lsdException w:name="Table Web 2" w:semiHidden="1" w:unhideWhenUsed="1"/>
-    <w:lsdException w:name="Table Web 3" w:semiHidden="1" w:unhideWhenUsed="1"/>
-    <w:lsdException w:name="Table Theme" w:semiHidden="1" w:unhideWhenUsed="1"/>
-    <w:lsdException w:name="Placeholder Text" w:uiPriority="67"/>
-    <w:lsdException w:name="No Spacing" w:uiPriority="68"/>
-    <w:lsdException w:name="Light Shading" w:uiPriority="69"/>
-    <w:lsdException w:name="Light List" w:uiPriority="70"/>
-    <w:lsdException w:name="Light Grid" w:uiPriority="71"/>
-    <w:lsdException w:name="Medium Shading 1" w:uiPriority="72"/>
-    <w:lsdException w:name="Medium Shading 2" w:uiPriority="73"/>
-    <w:lsdException w:name="Medium List 1" w:uiPriority="60"/>
-    <w:lsdException w:name="Medium List 2" w:uiPriority="61"/>
-    <w:lsdException w:name="Medium Grid 1" w:uiPriority="62"/>
-    <w:lsdException w:name="Medium Grid 2" w:uiPriority="63"/>
-    <w:lsdException w:name="Medium Grid 3" w:uiPriority="64"/>
-    <w:lsdException w:name="Dark List" w:uiPriority="65"/>
-    <w:lsdException w:name="Colorful Shading" w:uiPriority="99"/>
-    <w:lsdException w:name="Colorful List" w:uiPriority="34" w:qFormat="1"/>
-    <w:lsdException w:name="Colorful Grid" w:uiPriority="29" w:qFormat="1"/>
-    <w:lsdException w:name="Light Shading Accent 1" w:uiPriority="30" w:qFormat="1"/>
-    <w:lsdException w:name="Light List Accent 1" w:uiPriority="66"/>
-    <w:lsdException w:name="Light Grid Accent 1" w:uiPriority="67"/>
-    <w:lsdException w:name="Medium Shading 1 Accent 1" w:uiPriority="68"/>
-    <w:lsdException w:name="Medium Shading 2 Accent 1" w:uiPriority="69"/>
-    <w:lsdException w:name="Medium List 1 Accent 1" w:uiPriority="70"/>
-    <w:lsdException w:name="Revision" w:uiPriority="71"/>
-    <w:lsdException w:name="List Paragraph" w:uiPriority="72"/>
-    <w:lsdException w:name="Quote" w:uiPriority="73"/>
-    <w:lsdException w:name="Intense Quote" w:uiPriority="60"/>
-    <w:lsdException w:name="Medium List 2 Accent 1" w:uiPriority="61"/>
-    <w:lsdException w:name="Medium Grid 1 Accent 1" w:uiPriority="62"/>
-    <w:lsdException w:name="Medium Grid 2 Accent 1" w:uiPriority="63"/>
-    <w:lsdException w:name="Medium Grid 3 Accent 1" w:uiPriority="64"/>
-    <w:lsdException w:name="Dark List Accent 1" w:uiPriority="65"/>
-    <w:lsdException w:name="Colorful Shading Accent 1" w:uiPriority="66"/>
-    <w:lsdException w:name="Colorful List Accent 1" w:uiPriority="67"/>
-    <w:lsdException w:name="Colorful Grid Accent 1" w:uiPriority="68"/>
-    <w:lsdException w:name="Light Shading Accent 2" w:uiPriority="69"/>
-    <w:lsdException w:name="Light List Accent 2" w:uiPriority="70"/>
-    <w:lsdException w:name="Light Grid Accent 2" w:uiPriority="71"/>
-    <w:lsdException w:name="Medium Shading 1 Accent 2" w:uiPriority="72"/>
-    <w:lsdException w:name="Medium Shading 2 Accent 2" w:uiPriority="73"/>
-    <w:lsdException w:name="Medium List 1 Accent 2" w:uiPriority="60"/>
-    <w:lsdException w:name="Medium List 2 Accent 2" w:uiPriority="61"/>
-    <w:lsdException w:name="Medium Grid 1 Accent 2" w:uiPriority="62"/>
-    <w:lsdException w:name="Medium Grid 2 Accent 2" w:uiPriority="63"/>
-    <w:lsdException w:name="Medium Grid 3 Accent 2" w:uiPriority="64"/>
-    <w:lsdException w:name="Dark List Accent 2" w:uiPriority="65"/>
-    <w:lsdException w:name="Colorful Shading Accent 2" w:uiPriority="66"/>
-    <w:lsdException w:name="Colorful List Accent 2" w:uiPriority="67"/>
-    <w:lsdException w:name="Colorful Grid Accent 2" w:uiPriority="68"/>
-    <w:lsdException w:name="Light Shading Accent 3" w:uiPriority="69"/>
-    <w:lsdException w:name="Light List Accent 3" w:uiPriority="70"/>
-    <w:lsdException w:name="Light Grid Accent 3" w:uiPriority="71"/>
-    <w:lsdException w:name="Medium Shading 1 Accent 3" w:uiPriority="72"/>
-    <w:lsdException w:name="Medium Shading 2 Accent 3" w:uiPriority="73"/>
-    <w:lsdException w:name="Medium List 1 Accent 3" w:uiPriority="60"/>
-    <w:lsdException w:name="Medium List 2 Accent 3" w:uiPriority="61"/>
-    <w:lsdException w:name="Medium Grid 1 Accent 3" w:uiPriority="62"/>
-    <w:lsdException w:name="Medium Grid 2 Accent 3" w:uiPriority="63"/>
-    <w:lsdException w:name="Medium Grid 3 Accent 3" w:uiPriority="64"/>
-    <w:lsdException w:name="Dark List Accent 3" w:uiPriority="65"/>
-    <w:lsdException w:name="Colorful Shading Accent 3" w:uiPriority="66"/>
-    <w:lsdException w:name="Colorful List Accent 3" w:uiPriority="67"/>
-    <w:lsdException w:name="Colorful Grid Accent 3" w:uiPriority="68"/>
-    <w:lsdException w:name="Light Shading Accent 4" w:uiPriority="69"/>
-    <w:lsdException w:name="Light List Accent 4" w:uiPriority="70"/>
-    <w:lsdException w:name="Light Grid Accent 4" w:uiPriority="71"/>
-    <w:lsdException w:name="Medium Shading 1 Accent 4" w:uiPriority="72"/>
-    <w:lsdException w:name="Medium Shading 2 Accent 4" w:uiPriority="73"/>
-    <w:lsdException w:name="Medium List 1 Accent 4" w:uiPriority="60"/>
-    <w:lsdException w:name="Medium List 2 Accent 4" w:uiPriority="61"/>
-    <w:lsdException w:name="Medium Grid 1 Accent 4" w:uiPriority="62"/>
-    <w:lsdException w:name="Medium Grid 2 Accent 4" w:uiPriority="63"/>
-    <w:lsdException w:name="Medium Grid 3 Accent 4" w:uiPriority="64"/>
-    <w:lsdException w:name="Dark List Accent 4" w:uiPriority="65"/>
-    <w:lsdException w:name="Colorful Shading Accent 4" w:uiPriority="66"/>
-    <w:lsdException w:name="Colorful List Accent 4" w:uiPriority="67"/>
-    <w:lsdException w:name="Colorful Grid Accent 4" w:uiPriority="68"/>
-    <w:lsdException w:name="Light Shading Accent 5" w:uiPriority="69"/>
-    <w:lsdException w:name="Light List Accent 5" w:uiPriority="70"/>
-    <w:lsdException w:name="Light Grid Accent 5" w:uiPriority="71"/>
-    <w:lsdException w:name="Medium Shading 1 Accent 5" w:uiPriority="72"/>
-    <w:lsdException w:name="Medium Shading 2 Accent 5" w:uiPriority="73"/>
-    <w:lsdException w:name="Medium List 1 Accent 5" w:uiPriority="60"/>
-    <w:lsdException w:name="Medium List 2 Accent 5" w:uiPriority="61"/>
-    <w:lsdException w:name="Medium Grid 1 Accent 5" w:uiPriority="62"/>
-    <w:lsdException w:name="Medium Grid 2 Accent 5" w:uiPriority="63"/>
-    <w:lsdException w:name="Medium Grid 3 Accent 5" w:uiPriority="64"/>
-    <w:lsdException w:name="Dark List Accent 5" w:uiPriority="65"/>
-    <w:lsdException w:name="Colorful Shading Accent 5" w:uiPriority="66"/>
-    <w:lsdException w:name="Colorful List Accent 5" w:uiPriority="67"/>
-    <w:lsdException w:name="Colorful Grid Accent 5" w:uiPriority="68"/>
-    <w:lsdException w:name="Light Shading Accent 6" w:uiPriority="69"/>
-    <w:lsdException w:name="Light List Accent 6" w:uiPriority="70"/>
-    <w:lsdException w:name="Light Grid Accent 6" w:uiPriority="71"/>
-    <w:lsdException w:name="Medium Shading 1 Accent 6" w:uiPriority="72"/>
-    <w:lsdException w:name="Medium Shading 2 Accent 6" w:uiPriority="73"/>
-    <w:lsdException w:name="Medium List 1 Accent 6" w:uiPriority="19" w:qFormat="1"/>
-    <w:lsdException w:name="Medium List 2 Accent 6" w:uiPriority="21" w:qFormat="1"/>
-    <w:lsdException w:name="Medium Grid 1 Accent 6" w:uiPriority="31" w:qFormat="1"/>
-    <w:lsdException w:name="Medium Grid 2 Accent 6" w:uiPriority="32" w:qFormat="1"/>
-    <w:lsdException w:name="Medium Grid 3 Accent 6" w:uiPriority="33" w:qFormat="1"/>
-    <w:lsdException w:name="Dark List Accent 6" w:uiPriority="37"/>
-    <w:lsdException w:name="Colorful Shading Accent 6" w:uiPriority="39" w:qFormat="1"/>
-    <w:lsdException w:name="Colorful List Accent 6" w:uiPriority="72"/>
-    <w:lsdException w:name="Colorful Grid Accent 6" w:uiPriority="73"/>
-    <w:lsdException w:name="Subtle Emphasis" w:uiPriority="19" w:qFormat="1"/>
-    <w:lsdException w:name="Intense Emphasis" w:uiPriority="21" w:qFormat="1"/>
-    <w:lsdException w:name="Subtle Reference" w:uiPriority="31" w:qFormat="1"/>
-    <w:lsdException w:name="Intense Reference" w:uiPriority="32" w:qFormat="1"/>
-    <w:lsdException w:name="Book Title" w:uiPriority="33" w:qFormat="1"/>
-    <w:lsdException w:name="Bibliography" w:semiHidden="1" w:uiPriority="37" w:unhideWhenUsed="1"/>
-    <w:lsdException w:name="TOC Heading" w:semiHidden="1" w:uiPriority="39" w:unhideWhenUsed="1" w:qFormat="1"/>
+    <w:lsdException w:name="Plain Table 1" w:uiPriority="41"/>
+    <w:lsdException w:name="Plain Table 2" w:uiPriority="42"/>
+    <w:lsdException w:name="Plain Table 3" w:uiPriority="43"/>
+    <w:lsdException w:name="Plain Table 4" w:uiPriority="44"/>
+    <w:lsdException w:name="Plain Table 5" w:uiPriority="45"/>
+    <w:lsdException w:name="Grid Table Light" w:uiPriority="40"/>
+    <w:lsdException w:name="Grid Table 1 Light" w:uiPriority="46"/>
+    <w:lsdException w:name="Grid Table 2" w:uiPriority="47"/>
+    <w:lsdException w:name="Grid Table 3" w:uiPriority="48"/>
+    <w:lsdException w:name="Grid Table 4" w:uiPriority="49"/>
+    <w:lsdException w:name="Grid Table 5 Dark" w:uiPriority="50"/>
+    <w:lsdException w:name="Grid Table 6 Colorful" w:uiPriority="51"/>
+    <w:lsdException w:name="Grid Table 7 Colorful" w:uiPriority="52"/>
+    <w:lsdException w:name="Grid Table 1 Light Accent 1" w:uiPriority="46"/>
+    <w:lsdException w:name="Grid Table 2 Accent 1" w:uiPriority="47"/>
+    <w:lsdException w:name="Grid Table 3 Accent 1" w:uiPriority="48"/>
+    <w:lsdException w:name="Grid Table 4 Accent 1" w:uiPriority="49"/>
+    <w:lsdException w:name="Grid Table 5 Dark Accent 1" w:uiPriority="50"/>
+    <w:lsdException w:name="Grid Table 6 Colorful Accent 1" w:uiPriority="51"/>
+    <w:lsdException w:name="Grid Table 7 Colorful Accent 1" w:uiPriority="52"/>
+    <w:lsdException w:name="Grid Table 1 Light Accent 2" w:uiPriority="46"/>
+    <w:lsdException w:name="Grid Table 2 Accent 2" w:uiPriority="47"/>
+    <w:lsdException w:name="Grid Table 3 Accent 2" w:uiPriority="48"/>
+    <w:lsdException w:name="Grid Table 4 Accent 2" w:uiPriority="49"/>
+    <w:lsdException w:name="Grid Table 5 Dark Accent 2" w:uiPriority="50"/>
+    <w:lsdException w:name="Grid Table 6 Colorful Accent 2" w:uiPriority="51"/>
+    <w:lsdException w:name="Grid Table 7 Colorful Accent 2" w:uiPriority="52"/>
+    <w:lsdException w:name="Grid Table 1 Light Accent 3" w:uiPriority="46"/>
+    <w:lsdException w:name="Grid Table 2 Accent 3" w:uiPriority="47"/>
+    <w:lsdException w:name="Grid Table 3 Accent 3" w:uiPriority="48"/>
+    <w:lsdException w:name="Grid Table 4 Accent 3" w:uiPriority="49"/>
+    <w:lsdException w:name="Grid Table 5 Dark Accent 3" w:uiPriority="50"/>
+    <w:lsdException w:name="Grid Table 6 Colorful Accent 3" w:uiPriority="51"/>
+    <w:lsdException w:name="Grid Table 7 Colorful Accent 3" w:uiPriority="52"/>
+    <w:lsdException w:name="Grid Table 1 Light Accent 4" w:uiPriority="46"/>
+    <w:lsdException w:name="Grid Table 2 Accent 4" w:uiPriority="47"/>
+    <w:lsdException w:name="Grid Table 3 Accent 4" w:uiPriority="48"/>
+    <w:lsdException w:name="Grid Table 4 Accent 4" w:uiPriority="49"/>
+    <w:lsdException w:name="Grid Table 5 Dark Accent 4" w:uiPriority="50"/>
+    <w:lsdException w:name="Grid Table 6 Colorful Accent 4" w:uiPriority="51"/>
+    <w:lsdException w:name="Grid Table 7 Colorful Accent 4" w:uiPriority="52"/>
+    <w:lsdException w:name="Grid Table 1 Light Accent 5" w:uiPriority="46"/>
+    <w:lsdException w:name="Grid Table 2 Accent 5" w:uiPriority="47"/>
+    <w:lsdException w:name="Grid Table 3 Accent 5" w:uiPriority="48"/>
+    <w:lsdException w:name="Grid Table 4 Accent 5" w:uiPriority="49"/>
+    <w:lsdException w:name="Grid Table 5 Dark Accent 5" w:uiPriority="50"/>
+    <w:lsdException w:name="Grid Table 6 Colorful Accent 5" w:uiPriority="51"/>
+    <w:lsdException w:name="Grid Table 7 Colorful Accent 5" w:uiPriority="52"/>
+    <w:lsdException w:name="Grid Table 1 Light Accent 6" w:uiPriority="46"/>
+    <w:lsdException w:name="Grid Table 2 Accent 6" w:uiPriority="47"/>
+    <w:lsdException w:name="Grid Table 3 Accent 6" w:uiPriority="48"/>
+    <w:lsdException w:name="Grid Table 4 Accent 6" w:uiPriority="49"/>
+    <w:lsdException w:name="Grid Table 5 Dark Accent 6" w:uiPriority="50"/>
+    <w:lsdException w:name="Grid Table 6 Colorful Accent 6" w:uiPriority="51"/>
+    <w:lsdException w:name="Grid Table 7 Colorful Accent 6" w:uiPriority="52"/>
+    <w:lsdException w:name="List Table 1 Light" w:uiPriority="46"/>
+    <w:lsdException w:name="List Table 2" w:uiPriority="47"/>
+    <w:lsdException w:name="List Table 3" w:uiPriority="48"/>
+    <w:lsdException w:name="List Table 4" w:uiPriority="49"/>
+    <w:lsdException w:name="List Table 5 Dark" w:uiPriority="50"/>
+    <w:lsdException w:name="List Table 6 Colorful" w:uiPriority="51"/>
+    <w:lsdException w:name="List Table 7 Colorful" w:uiPriority="52"/>
+    <w:lsdException w:name="List Table 1 Light Accent 1" w:uiPriority="46"/>
+    <w:lsdException w:name="List Table 2 Accent 1" w:uiPriority="47"/>
+    <w:lsdException w:name="List Table 3 Accent 1" w:uiPriority="48"/>
+    <w:lsdException w:name="List Table 4 Accent 1" w:uiPriority="49"/>
+    <w:lsdException w:name="List Table 5 Dark Accent 1" w:uiPriority="50"/>
+    <w:lsdException w:name="List Table 6 Colorful Accent 1" w:uiPriority="51"/>
+    <w:lsdException w:name="List Table 7 Colorful Accent 1" w:uiPriority="52"/>
+    <w:lsdException w:name="List Table 1 Light Accent 2" w:uiPriority="46"/>
+    <w:lsdException w:name="List Table 2 Accent 2" w:uiPriority="47"/>
+    <w:lsdException w:name="List Table 3 Accent 2" w:uiPriority="48"/>
+    <w:lsdException w:name="List Table 4 Accent 2" w:uiPriority="49"/>
+    <w:lsdException w:name="List Table 5 Dark Accent 2" w:uiPriority="50"/>
+    <w:lsdException w:name="List Table 6 Colorful Accent 2" w:uiPriority="51"/>
+    <w:lsdException w:name="List Table 7 Colorful Accent 2" w:uiPriority="52"/>
+    <w:lsdException w:name="List Table 1 Light Accent 3" w:uiPriority="46"/>
+    <w:lsdException w:name="List Table 2 Accent 3" w:uiPriority="47"/>
+    <w:lsdException w:name="List Table 3 Accent 3" w:uiPriority="48"/>
+    <w:lsdException w:name="List Table 4 Accent 3" w:uiPriority="49"/>
+    <w:lsdException w:name="List Table 5 Dark Accent 3" w:uiPriority="50"/>
+    <w:lsdException w:name="List Table 6 Colorful Accent 3" w:uiPriority="51"/>
+    <w:lsdException w:name="List Table 7 Colorful Accent 3" w:uiPriority="52"/>
+    <w:lsdException w:name="List Table 1 Light Accent 4" w:uiPriority="46"/>
+    <w:lsdException w:name="List Table 2 Accent 4" w:uiPriority="47"/>
+    <w:lsdException w:name="List Table 3 Accent 4" w:uiPriority="48"/>
+    <w:lsdException w:name="List Table 4 Accent 4" w:uiPriority="49"/>
+    <w:lsdException w:name="List Table 5 Dark Accent 4" w:uiPriority="50"/>
+    <w:lsdException w:name="List Table 6 Colorful Accent 4" w:uiPriority="51"/>
+    <w:lsdException w:name="List Table 7 Colorful Accent 4" w:uiPriority="52"/>
+    <w:lsdException w:name="List Table 1 Light Accent 5" w:uiPriority="46"/>
+    <w:lsdException w:name="List Table 2 Accent 5" w:uiPriority="47"/>
+    <w:lsdException w:name="List Table 3 Accent 5" w:uiPriority="48"/>
+    <w:lsdException w:name="List Table 4 Accent 5" w:uiPriority="49"/>
+    <w:lsdException w:name="List Table 5 Dark Accent 5" w:uiPriority="50"/>
+    <w:lsdException w:name="List Table 6 Colorful Accent 5" w:uiPriority="51"/>
+    <w:lsdException w:name="List Table 7 Colorful Accent 5" w:uiPriority="52"/>
+    <w:lsdException w:name="List Table 1 Light Accent 6" w:uiPriority="46"/>
+    <w:lsdException w:name="List Table 2 Accent 6" w:uiPriority="47"/>
+    <w:lsdException w:name="List Table 3 Accent 6" w:uiPriority="48"/>
+    <w:lsdException w:name="List Table 4 Accent 6" w:uiPriority="49"/>
+    <w:lsdException w:name="List Table 5 Dark Accent 6" w:uiPriority="50"/>
+    <w:lsdException w:name="List Table 6 Colorful Accent 6" w:uiPriority="51"/>
+    <w:lsdException w:name="List Table 7 Colorful Accent 6" w:uiPriority="52"/>
+    <w:lsdException w:name="Mention" w:semiHidden="1" w:uiPriority="99" w:unhideWhenUsed="1"/>
+    <w:lsdException w:name="Smart Hyperlink" w:semiHidden="1" w:uiPriority="99" w:unhideWhenUsed="1"/>
+    <w:lsdException w:name="Hashtag" w:semiHidden="1" w:uiPriority="99" w:unhideWhenUsed="1"/>
+    <w:lsdException w:name="Unresolved Mention" w:semiHidden="1" w:uiPriority="99" w:unhideWhenUsed="1"/>
+    <w:lsdException w:name="Smart Link" w:semiHidden="1" w:uiPriority="99" w:unhideWhenUsed="1"/>
   </w:latentStyles>
   <w:style w:type="paragraph" w:default="1" w:styleId="Normal">
     <w:name w:val="Normal"/>
@@ -12072,7 +11745,7 @@
   <a:extraClrSchemeLst/>
   <a:extLst>
     <a:ext uri="{05A4C25C-085E-4340-85A3-A5531E510DB2}">
-      <thm15:themeFamily xmlns="" xmlns:thm15="http://schemas.microsoft.com/office/thememl/2012/main" name="Office Theme" id="{62F939B6-93AF-4DB8-9C6B-D6C7DFDC589F}" vid="{4A3C46E8-61CC-4603-A589-7422A47A8E4A}"/>
+      <thm15:themeFamily xmlns:thm15="http://schemas.microsoft.com/office/thememl/2012/main" name="Office Theme" id="{62F939B6-93AF-4DB8-9C6B-D6C7DFDC589F}" vid="{4A3C46E8-61CC-4603-A589-7422A47A8E4A}"/>
     </a:ext>
   </a:extLst>
 </a:theme>
@@ -12083,7 +11756,7 @@
 </file>
 
 <file path=customXml/itemProps1.xml><?xml version="1.0" encoding="utf-8"?>
-<ds:datastoreItem xmlns:ds="http://schemas.openxmlformats.org/officeDocument/2006/customXml" ds:itemID="{5AFF251D-97CB-40D2-A686-A7D0806F01C8}">
+<ds:datastoreItem xmlns:ds="http://schemas.openxmlformats.org/officeDocument/2006/customXml" ds:itemID="{FA73F88B-A45C-46C2-AE7F-F6BF6061C473}">
   <ds:schemaRefs>
     <ds:schemaRef ds:uri="http://schemas.openxmlformats.org/officeDocument/2006/bibliography"/>
   </ds:schemaRefs>

</xml_diff>